<commit_message>
added content in few files
</commit_message>
<xml_diff>
--- a/Notes/git.docx
+++ b/Notes/git.docx
@@ -708,8 +708,6 @@
         </w:rPr>
         <w:t xml:space="preserve">     </w:t>
       </w:r>
-      <w:bookmarkStart w:id="0" w:name="_GoBack"/>
-      <w:bookmarkEnd w:id="0"/>
     </w:p>
     <w:p>
       <w:pPr>
@@ -772,6 +770,84 @@
           <w:szCs w:val="18"/>
         </w:rPr>
         <w:t>untracked-&gt;staged-&gt;committed</w:t>
+      </w:r>
+    </w:p>
+    <w:p>
+      <w:pPr>
+        <w:rPr>
+          <w:rFonts w:ascii="Courier New" w:hAnsi="Courier New" w:cs="Courier New"/>
+          <w:sz w:val="18"/>
+          <w:szCs w:val="18"/>
+        </w:rPr>
+      </w:pPr>
+      <w:r>
+        <w:rPr>
+          <w:rFonts w:ascii="Courier New" w:hAnsi="Courier New" w:cs="Courier New"/>
+          <w:sz w:val="18"/>
+          <w:szCs w:val="18"/>
+        </w:rPr>
+        <w:t>Use</w:t>
+      </w:r>
+      <w:r>
+        <w:rPr>
+          <w:rFonts w:ascii="Courier New" w:hAnsi="Courier New" w:cs="Courier New"/>
+          <w:sz w:val="18"/>
+          <w:szCs w:val="18"/>
+        </w:rPr>
+        <w:t xml:space="preserve"> `</w:t>
+      </w:r>
+      <w:r>
+        <w:rPr>
+          <w:rFonts w:ascii="Courier New" w:hAnsi="Courier New" w:cs="Courier New"/>
+          <w:b/>
+          <w:sz w:val="18"/>
+          <w:szCs w:val="18"/>
+        </w:rPr>
+        <w:t xml:space="preserve">git </w:t>
+      </w:r>
+      <w:proofErr w:type="gramStart"/>
+      <w:r>
+        <w:rPr>
+          <w:rFonts w:ascii="Courier New" w:hAnsi="Courier New" w:cs="Courier New"/>
+          <w:b/>
+          <w:sz w:val="18"/>
+          <w:szCs w:val="18"/>
+        </w:rPr>
+        <w:t>add .</w:t>
+      </w:r>
+      <w:proofErr w:type="gramEnd"/>
+      <w:r>
+        <w:rPr>
+          <w:rFonts w:ascii="Courier New" w:hAnsi="Courier New" w:cs="Courier New"/>
+          <w:b/>
+          <w:sz w:val="18"/>
+          <w:szCs w:val="18"/>
+        </w:rPr>
+        <w:t>`</w:t>
+      </w:r>
+      <w:r>
+        <w:rPr>
+          <w:rFonts w:ascii="Courier New" w:hAnsi="Courier New" w:cs="Courier New"/>
+          <w:sz w:val="18"/>
+          <w:szCs w:val="18"/>
+        </w:rPr>
+        <w:t xml:space="preserve"> </w:t>
+      </w:r>
+      <w:r>
+        <w:rPr>
+          <w:rFonts w:ascii="Times New Roman" w:hAnsi="Times New Roman" w:cs="Times New Roman"/>
+          <w:sz w:val="18"/>
+          <w:szCs w:val="18"/>
+        </w:rPr>
+        <w:t>to stage all the modified files as shown by `</w:t>
+      </w:r>
+      <w:r>
+        <w:rPr>
+          <w:rFonts w:ascii="Courier New" w:hAnsi="Courier New" w:cs="Courier New"/>
+          <w:sz w:val="18"/>
+          <w:szCs w:val="18"/>
+        </w:rPr>
+        <w:t>git status`.</w:t>
       </w:r>
     </w:p>
     <w:p>
@@ -1256,8 +1332,8 @@
         </w:rPr>
         <w:t>’</w:t>
       </w:r>
-      <w:bookmarkStart w:id="1" w:name="460292"/>
-      <w:bookmarkEnd w:id="1"/>
+      <w:bookmarkStart w:id="0" w:name="460292"/>
+      <w:bookmarkEnd w:id="0"/>
     </w:p>
     <w:p>
       <w:pPr>
@@ -3017,7 +3093,17 @@
           <w:sz w:val="18"/>
           <w:szCs w:val="18"/>
         </w:rPr>
-        <w:t xml:space="preserve">Create a branch. Check out that branch. Work on some issue and commit. Move to master branch. Then run </w:t>
+        <w:t>Create a branch. Check out that branch. Work on some issue and commit. Move to m</w:t>
+      </w:r>
+      <w:bookmarkStart w:id="1" w:name="_GoBack"/>
+      <w:bookmarkEnd w:id="1"/>
+      <w:r>
+        <w:rPr>
+          <w:rFonts w:ascii="Times New Roman" w:hAnsi="Times New Roman" w:cs="Times New Roman"/>
+          <w:sz w:val="18"/>
+          <w:szCs w:val="18"/>
+        </w:rPr>
+        <w:t xml:space="preserve">aster branch. Then run </w:t>
       </w:r>
       <w:r>
         <w:rPr>

</xml_diff>

<commit_message>
Complete Folder Organization changed
</commit_message>
<xml_diff>
--- a/Notes/git.docx
+++ b/Notes/git.docx
@@ -12,6 +12,17 @@
           <w:szCs w:val="18"/>
         </w:rPr>
       </w:pPr>
+    </w:p>
+    <w:p>
+      <w:pPr>
+        <w:spacing w:after="0"/>
+        <w:rPr>
+          <w:rFonts w:ascii="Courier New" w:hAnsi="Courier New" w:cs="Courier New"/>
+          <w:b/>
+          <w:sz w:val="18"/>
+          <w:szCs w:val="18"/>
+        </w:rPr>
+      </w:pPr>
       <w:r>
         <w:rPr>
           <w:rFonts w:ascii="Courier New" w:hAnsi="Courier New" w:cs="Courier New"/>
@@ -79,7 +90,25 @@
           <w:sz w:val="18"/>
           <w:szCs w:val="18"/>
         </w:rPr>
-        <w:t>Initialized empty Git repository in c:/miniconda3/Git dir/.git/</w:t>
+        <w:t>Initialized empty Git repository in c:/miniconda3/Git dir</w:t>
+      </w:r>
+      <w:proofErr w:type="gramStart"/>
+      <w:r>
+        <w:rPr>
+          <w:rFonts w:ascii="Courier New" w:hAnsi="Courier New" w:cs="Courier New"/>
+          <w:sz w:val="18"/>
+          <w:szCs w:val="18"/>
+        </w:rPr>
+        <w:t>/.git</w:t>
+      </w:r>
+      <w:proofErr w:type="gramEnd"/>
+      <w:r>
+        <w:rPr>
+          <w:rFonts w:ascii="Courier New" w:hAnsi="Courier New" w:cs="Courier New"/>
+          <w:sz w:val="18"/>
+          <w:szCs w:val="18"/>
+        </w:rPr>
+        <w:t>/</w:t>
       </w:r>
     </w:p>
     <w:p>
@@ -279,7 +308,25 @@
           <w:sz w:val="18"/>
           <w:szCs w:val="18"/>
         </w:rPr>
-        <w:t xml:space="preserve">  (use "git rm --cached &lt;file&gt;..." to unstage)</w:t>
+        <w:t xml:space="preserve">  (use "git </w:t>
+      </w:r>
+      <w:proofErr w:type="spellStart"/>
+      <w:r>
+        <w:rPr>
+          <w:rFonts w:ascii="Courier New" w:hAnsi="Courier New" w:cs="Courier New"/>
+          <w:sz w:val="18"/>
+          <w:szCs w:val="18"/>
+        </w:rPr>
+        <w:t>rm</w:t>
+      </w:r>
+      <w:proofErr w:type="spellEnd"/>
+      <w:r>
+        <w:rPr>
+          <w:rFonts w:ascii="Courier New" w:hAnsi="Courier New" w:cs="Courier New"/>
+          <w:sz w:val="18"/>
+          <w:szCs w:val="18"/>
+        </w:rPr>
+        <w:t xml:space="preserve"> --cached &lt;file&gt;..." to unstage)</w:t>
       </w:r>
     </w:p>
     <w:p>
@@ -324,7 +371,47 @@
           <w:sz w:val="18"/>
           <w:szCs w:val="18"/>
         </w:rPr>
-        <w:t>git rm –r –cached &lt;foldername/&gt;</w:t>
+        <w:t xml:space="preserve">git </w:t>
+      </w:r>
+      <w:proofErr w:type="spellStart"/>
+      <w:r>
+        <w:rPr>
+          <w:rFonts w:ascii="Courier New" w:hAnsi="Courier New" w:cs="Courier New"/>
+          <w:b/>
+          <w:sz w:val="18"/>
+          <w:szCs w:val="18"/>
+        </w:rPr>
+        <w:t>rm</w:t>
+      </w:r>
+      <w:proofErr w:type="spellEnd"/>
+      <w:r>
+        <w:rPr>
+          <w:rFonts w:ascii="Courier New" w:hAnsi="Courier New" w:cs="Courier New"/>
+          <w:b/>
+          <w:sz w:val="18"/>
+          <w:szCs w:val="18"/>
+        </w:rPr>
+        <w:t xml:space="preserve"> –r –cached &lt;</w:t>
+      </w:r>
+      <w:proofErr w:type="spellStart"/>
+      <w:r>
+        <w:rPr>
+          <w:rFonts w:ascii="Courier New" w:hAnsi="Courier New" w:cs="Courier New"/>
+          <w:b/>
+          <w:sz w:val="18"/>
+          <w:szCs w:val="18"/>
+        </w:rPr>
+        <w:t>foldername</w:t>
+      </w:r>
+      <w:proofErr w:type="spellEnd"/>
+      <w:r>
+        <w:rPr>
+          <w:rFonts w:ascii="Courier New" w:hAnsi="Courier New" w:cs="Courier New"/>
+          <w:b/>
+          <w:sz w:val="18"/>
+          <w:szCs w:val="18"/>
+        </w:rPr>
+        <w:t>/&gt;</w:t>
       </w:r>
       <w:r>
         <w:rPr>
@@ -340,7 +427,25 @@
           <w:sz w:val="18"/>
           <w:szCs w:val="18"/>
         </w:rPr>
-        <w:t>to unstage to the files in foldername. –r stands for recursively.</w:t>
+        <w:t xml:space="preserve">to unstage to the files in </w:t>
+      </w:r>
+      <w:proofErr w:type="spellStart"/>
+      <w:r>
+        <w:rPr>
+          <w:rFonts w:ascii="Times New Roman" w:hAnsi="Times New Roman" w:cs="Times New Roman"/>
+          <w:sz w:val="18"/>
+          <w:szCs w:val="18"/>
+        </w:rPr>
+        <w:t>foldername</w:t>
+      </w:r>
+      <w:proofErr w:type="spellEnd"/>
+      <w:r>
+        <w:rPr>
+          <w:rFonts w:ascii="Times New Roman" w:hAnsi="Times New Roman" w:cs="Times New Roman"/>
+          <w:sz w:val="18"/>
+          <w:szCs w:val="18"/>
+        </w:rPr>
+        <w:t>. –r stands for recursively.</w:t>
       </w:r>
       <w:r>
         <w:rPr>
@@ -401,22 +506,51 @@
         </w:rPr>
         <w:t>You can use `</w:t>
       </w:r>
-      <w:r>
-        <w:rPr>
-          <w:rFonts w:ascii="Courier New" w:hAnsi="Courier New" w:cs="Courier New"/>
-          <w:b/>
-          <w:sz w:val="18"/>
-          <w:szCs w:val="18"/>
-        </w:rPr>
-        <w:t>rm file name</w:t>
-      </w:r>
-      <w:r>
-        <w:rPr>
-          <w:rFonts w:ascii="Times New Roman" w:hAnsi="Times New Roman" w:cs="Times New Roman"/>
-          <w:sz w:val="18"/>
-          <w:szCs w:val="18"/>
-        </w:rPr>
-        <w:t>` to permanently delete the fle. But if you do this after ‘</w:t>
+      <w:proofErr w:type="spellStart"/>
+      <w:r>
+        <w:rPr>
+          <w:rFonts w:ascii="Courier New" w:hAnsi="Courier New" w:cs="Courier New"/>
+          <w:b/>
+          <w:sz w:val="18"/>
+          <w:szCs w:val="18"/>
+        </w:rPr>
+        <w:t>rm</w:t>
+      </w:r>
+      <w:proofErr w:type="spellEnd"/>
+      <w:r>
+        <w:rPr>
+          <w:rFonts w:ascii="Courier New" w:hAnsi="Courier New" w:cs="Courier New"/>
+          <w:b/>
+          <w:sz w:val="18"/>
+          <w:szCs w:val="18"/>
+        </w:rPr>
+        <w:t xml:space="preserve"> file name</w:t>
+      </w:r>
+      <w:r>
+        <w:rPr>
+          <w:rFonts w:ascii="Times New Roman" w:hAnsi="Times New Roman" w:cs="Times New Roman"/>
+          <w:sz w:val="18"/>
+          <w:szCs w:val="18"/>
+        </w:rPr>
+        <w:t xml:space="preserve">` to permanently delete the </w:t>
+      </w:r>
+      <w:proofErr w:type="spellStart"/>
+      <w:r>
+        <w:rPr>
+          <w:rFonts w:ascii="Times New Roman" w:hAnsi="Times New Roman" w:cs="Times New Roman"/>
+          <w:sz w:val="18"/>
+          <w:szCs w:val="18"/>
+        </w:rPr>
+        <w:t>fle</w:t>
+      </w:r>
+      <w:proofErr w:type="spellEnd"/>
+      <w:r>
+        <w:rPr>
+          <w:rFonts w:ascii="Times New Roman" w:hAnsi="Times New Roman" w:cs="Times New Roman"/>
+          <w:sz w:val="18"/>
+          <w:szCs w:val="18"/>
+        </w:rPr>
+        <w:t>. But if you do this after ‘</w:t>
       </w:r>
       <w:r>
         <w:rPr>
@@ -442,7 +576,27 @@
           <w:sz w:val="18"/>
           <w:szCs w:val="18"/>
         </w:rPr>
-        <w:t xml:space="preserve">git rm </w:t>
+        <w:t xml:space="preserve">git </w:t>
+      </w:r>
+      <w:proofErr w:type="spellStart"/>
+      <w:r>
+        <w:rPr>
+          <w:rFonts w:ascii="Courier New" w:hAnsi="Courier New" w:cs="Courier New"/>
+          <w:b/>
+          <w:sz w:val="18"/>
+          <w:szCs w:val="18"/>
+        </w:rPr>
+        <w:t>rm</w:t>
+      </w:r>
+      <w:proofErr w:type="spellEnd"/>
+      <w:r>
+        <w:rPr>
+          <w:rFonts w:ascii="Courier New" w:hAnsi="Courier New" w:cs="Courier New"/>
+          <w:b/>
+          <w:sz w:val="18"/>
+          <w:szCs w:val="18"/>
+        </w:rPr>
+        <w:t xml:space="preserve"> </w:t>
       </w:r>
       <w:r>
         <w:rPr>
@@ -535,7 +689,25 @@
           <w:sz w:val="18"/>
           <w:szCs w:val="18"/>
         </w:rPr>
-        <w:t>By accident, a file with weird name #git docx# got created in Notes folder. Being unaware of this, I ran `</w:t>
+        <w:t xml:space="preserve">By accident, a file with weird name #git </w:t>
+      </w:r>
+      <w:proofErr w:type="spellStart"/>
+      <w:r>
+        <w:rPr>
+          <w:rFonts w:ascii="Times New Roman" w:hAnsi="Times New Roman" w:cs="Times New Roman"/>
+          <w:sz w:val="18"/>
+          <w:szCs w:val="18"/>
+        </w:rPr>
+        <w:t>docx</w:t>
+      </w:r>
+      <w:proofErr w:type="spellEnd"/>
+      <w:r>
+        <w:rPr>
+          <w:rFonts w:ascii="Times New Roman" w:hAnsi="Times New Roman" w:cs="Times New Roman"/>
+          <w:sz w:val="18"/>
+          <w:szCs w:val="18"/>
+        </w:rPr>
+        <w:t># got created in Notes folder. Being unaware of this, I ran `</w:t>
       </w:r>
       <w:r>
         <w:rPr>
@@ -570,7 +742,25 @@
           <w:sz w:val="18"/>
           <w:szCs w:val="18"/>
         </w:rPr>
-        <w:t>` followed gy `</w:t>
+        <w:t xml:space="preserve">` followed </w:t>
+      </w:r>
+      <w:proofErr w:type="spellStart"/>
+      <w:r>
+        <w:rPr>
+          <w:rFonts w:ascii="Times New Roman" w:hAnsi="Times New Roman" w:cs="Times New Roman"/>
+          <w:sz w:val="18"/>
+          <w:szCs w:val="18"/>
+        </w:rPr>
+        <w:t>gy</w:t>
+      </w:r>
+      <w:proofErr w:type="spellEnd"/>
+      <w:r>
+        <w:rPr>
+          <w:rFonts w:ascii="Times New Roman" w:hAnsi="Times New Roman" w:cs="Times New Roman"/>
+          <w:sz w:val="18"/>
+          <w:szCs w:val="18"/>
+        </w:rPr>
+        <w:t xml:space="preserve"> `</w:t>
       </w:r>
       <w:r>
         <w:rPr>
@@ -697,79 +887,155 @@
           <w:sz w:val="18"/>
           <w:szCs w:val="18"/>
         </w:rPr>
-        <w:t xml:space="preserve">        modified:   ML - Clustering - K-Means, DBSCAN and GMM.ipynb</w:t>
-      </w:r>
-    </w:p>
-    <w:p>
-      <w:pPr>
-        <w:spacing w:after="0"/>
-        <w:rPr>
-          <w:rFonts w:ascii="Courier New" w:hAnsi="Courier New" w:cs="Courier New"/>
-          <w:sz w:val="18"/>
-          <w:szCs w:val="18"/>
-        </w:rPr>
-      </w:pPr>
-      <w:r>
-        <w:rPr>
-          <w:rFonts w:ascii="Courier New" w:hAnsi="Courier New" w:cs="Courier New"/>
-          <w:sz w:val="18"/>
-          <w:szCs w:val="18"/>
-        </w:rPr>
-        <w:t xml:space="preserve">        renamed:    Neural Networks and MLP.ipynb -&gt; ML - Neural Networks.ipynb</w:t>
-      </w:r>
-    </w:p>
-    <w:p>
-      <w:pPr>
-        <w:spacing w:after="0"/>
-        <w:rPr>
-          <w:rFonts w:ascii="Courier New" w:hAnsi="Courier New" w:cs="Courier New"/>
-          <w:sz w:val="18"/>
-          <w:szCs w:val="18"/>
-        </w:rPr>
-      </w:pPr>
-      <w:r>
-        <w:rPr>
-          <w:rFonts w:ascii="Courier New" w:hAnsi="Courier New" w:cs="Courier New"/>
-          <w:sz w:val="18"/>
-          <w:szCs w:val="18"/>
-        </w:rPr>
-        <w:t xml:space="preserve">        modified:   ML - Support Vector Machines.ipynb</w:t>
-      </w:r>
-    </w:p>
-    <w:p>
-      <w:pPr>
-        <w:spacing w:after="0"/>
-        <w:rPr>
-          <w:rFonts w:ascii="Courier New" w:hAnsi="Courier New" w:cs="Courier New"/>
-          <w:sz w:val="18"/>
-          <w:szCs w:val="18"/>
-        </w:rPr>
-      </w:pPr>
-      <w:r>
-        <w:rPr>
-          <w:rFonts w:ascii="Courier New" w:hAnsi="Courier New" w:cs="Courier New"/>
-          <w:sz w:val="18"/>
-          <w:szCs w:val="18"/>
-        </w:rPr>
-        <w:t xml:space="preserve">        modified:   ML-Notes.ipynb</w:t>
-      </w:r>
-    </w:p>
-    <w:p>
-      <w:pPr>
-        <w:spacing w:after="0"/>
-        <w:rPr>
-          <w:rFonts w:ascii="Courier New" w:hAnsi="Courier New" w:cs="Courier New"/>
-          <w:sz w:val="18"/>
-          <w:szCs w:val="18"/>
-        </w:rPr>
-      </w:pPr>
-      <w:r>
-        <w:rPr>
-          <w:rFonts w:ascii="Courier New" w:hAnsi="Courier New" w:cs="Courier New"/>
-          <w:sz w:val="18"/>
-          <w:szCs w:val="18"/>
-        </w:rPr>
-        <w:t xml:space="preserve">        new file:   Notes/#git docx#</w:t>
+        <w:t xml:space="preserve">        modified:   ML - Clustering - K-Means, DBSCAN and </w:t>
+      </w:r>
+      <w:proofErr w:type="spellStart"/>
+      <w:r>
+        <w:rPr>
+          <w:rFonts w:ascii="Courier New" w:hAnsi="Courier New" w:cs="Courier New"/>
+          <w:sz w:val="18"/>
+          <w:szCs w:val="18"/>
+        </w:rPr>
+        <w:t>GMM.ipynb</w:t>
+      </w:r>
+      <w:proofErr w:type="spellEnd"/>
+    </w:p>
+    <w:p>
+      <w:pPr>
+        <w:spacing w:after="0"/>
+        <w:rPr>
+          <w:rFonts w:ascii="Courier New" w:hAnsi="Courier New" w:cs="Courier New"/>
+          <w:sz w:val="18"/>
+          <w:szCs w:val="18"/>
+        </w:rPr>
+      </w:pPr>
+      <w:r>
+        <w:rPr>
+          <w:rFonts w:ascii="Courier New" w:hAnsi="Courier New" w:cs="Courier New"/>
+          <w:sz w:val="18"/>
+          <w:szCs w:val="18"/>
+        </w:rPr>
+        <w:t xml:space="preserve">        renamed:    Neural Networks and </w:t>
+      </w:r>
+      <w:proofErr w:type="spellStart"/>
+      <w:r>
+        <w:rPr>
+          <w:rFonts w:ascii="Courier New" w:hAnsi="Courier New" w:cs="Courier New"/>
+          <w:sz w:val="18"/>
+          <w:szCs w:val="18"/>
+        </w:rPr>
+        <w:t>MLP.ipynb</w:t>
+      </w:r>
+      <w:proofErr w:type="spellEnd"/>
+      <w:r>
+        <w:rPr>
+          <w:rFonts w:ascii="Courier New" w:hAnsi="Courier New" w:cs="Courier New"/>
+          <w:sz w:val="18"/>
+          <w:szCs w:val="18"/>
+        </w:rPr>
+        <w:t xml:space="preserve"> -&gt; ML - Neural </w:t>
+      </w:r>
+      <w:proofErr w:type="spellStart"/>
+      <w:r>
+        <w:rPr>
+          <w:rFonts w:ascii="Courier New" w:hAnsi="Courier New" w:cs="Courier New"/>
+          <w:sz w:val="18"/>
+          <w:szCs w:val="18"/>
+        </w:rPr>
+        <w:t>Networks.ipynb</w:t>
+      </w:r>
+      <w:proofErr w:type="spellEnd"/>
+    </w:p>
+    <w:p>
+      <w:pPr>
+        <w:spacing w:after="0"/>
+        <w:rPr>
+          <w:rFonts w:ascii="Courier New" w:hAnsi="Courier New" w:cs="Courier New"/>
+          <w:sz w:val="18"/>
+          <w:szCs w:val="18"/>
+        </w:rPr>
+      </w:pPr>
+      <w:r>
+        <w:rPr>
+          <w:rFonts w:ascii="Courier New" w:hAnsi="Courier New" w:cs="Courier New"/>
+          <w:sz w:val="18"/>
+          <w:szCs w:val="18"/>
+        </w:rPr>
+        <w:t xml:space="preserve">        modified:   ML - Support Vector </w:t>
+      </w:r>
+      <w:proofErr w:type="spellStart"/>
+      <w:r>
+        <w:rPr>
+          <w:rFonts w:ascii="Courier New" w:hAnsi="Courier New" w:cs="Courier New"/>
+          <w:sz w:val="18"/>
+          <w:szCs w:val="18"/>
+        </w:rPr>
+        <w:t>Machines.ipynb</w:t>
+      </w:r>
+      <w:proofErr w:type="spellEnd"/>
+    </w:p>
+    <w:p>
+      <w:pPr>
+        <w:spacing w:after="0"/>
+        <w:rPr>
+          <w:rFonts w:ascii="Courier New" w:hAnsi="Courier New" w:cs="Courier New"/>
+          <w:sz w:val="18"/>
+          <w:szCs w:val="18"/>
+        </w:rPr>
+      </w:pPr>
+      <w:r>
+        <w:rPr>
+          <w:rFonts w:ascii="Courier New" w:hAnsi="Courier New" w:cs="Courier New"/>
+          <w:sz w:val="18"/>
+          <w:szCs w:val="18"/>
+        </w:rPr>
+        <w:t xml:space="preserve">        modified:   ML-</w:t>
+      </w:r>
+      <w:proofErr w:type="spellStart"/>
+      <w:r>
+        <w:rPr>
+          <w:rFonts w:ascii="Courier New" w:hAnsi="Courier New" w:cs="Courier New"/>
+          <w:sz w:val="18"/>
+          <w:szCs w:val="18"/>
+        </w:rPr>
+        <w:t>Notes.ipynb</w:t>
+      </w:r>
+      <w:proofErr w:type="spellEnd"/>
+    </w:p>
+    <w:p>
+      <w:pPr>
+        <w:spacing w:after="0"/>
+        <w:rPr>
+          <w:rFonts w:ascii="Courier New" w:hAnsi="Courier New" w:cs="Courier New"/>
+          <w:sz w:val="18"/>
+          <w:szCs w:val="18"/>
+        </w:rPr>
+      </w:pPr>
+      <w:r>
+        <w:rPr>
+          <w:rFonts w:ascii="Courier New" w:hAnsi="Courier New" w:cs="Courier New"/>
+          <w:sz w:val="18"/>
+          <w:szCs w:val="18"/>
+        </w:rPr>
+        <w:t xml:space="preserve">        new file:   Notes/#git </w:t>
+      </w:r>
+      <w:proofErr w:type="spellStart"/>
+      <w:r>
+        <w:rPr>
+          <w:rFonts w:ascii="Courier New" w:hAnsi="Courier New" w:cs="Courier New"/>
+          <w:sz w:val="18"/>
+          <w:szCs w:val="18"/>
+        </w:rPr>
+        <w:t>docx</w:t>
+      </w:r>
+      <w:proofErr w:type="spellEnd"/>
+      <w:r>
+        <w:rPr>
+          <w:rFonts w:ascii="Courier New" w:hAnsi="Courier New" w:cs="Courier New"/>
+          <w:sz w:val="18"/>
+          <w:szCs w:val="18"/>
+        </w:rPr>
+        <w:t>#</w:t>
       </w:r>
     </w:p>
     <w:p>
@@ -838,8 +1104,19 @@
           <w:sz w:val="18"/>
           <w:szCs w:val="18"/>
         </w:rPr>
-        <w:t>git add .</w:t>
-      </w:r>
+        <w:t xml:space="preserve">git </w:t>
+      </w:r>
+      <w:proofErr w:type="gramStart"/>
+      <w:r>
+        <w:rPr>
+          <w:rFonts w:ascii="Courier New" w:hAnsi="Courier New" w:cs="Courier New"/>
+          <w:b/>
+          <w:sz w:val="18"/>
+          <w:szCs w:val="18"/>
+        </w:rPr>
+        <w:t>add .</w:t>
+      </w:r>
+      <w:proofErr w:type="gramEnd"/>
       <w:r>
         <w:rPr>
           <w:rFonts w:ascii="Courier New" w:hAnsi="Courier New" w:cs="Courier New"/>
@@ -997,25 +1274,53 @@
           <w:sz w:val="18"/>
           <w:szCs w:val="18"/>
         </w:rPr>
-        <w:t xml:space="preserve">        modified:   ML-Notes.ipynb</w:t>
-      </w:r>
-    </w:p>
-    <w:p>
-      <w:pPr>
-        <w:spacing w:after="0"/>
-        <w:rPr>
-          <w:rFonts w:ascii="Courier New" w:hAnsi="Courier New" w:cs="Courier New"/>
-          <w:sz w:val="18"/>
-          <w:szCs w:val="18"/>
-        </w:rPr>
-      </w:pPr>
-      <w:r>
-        <w:rPr>
-          <w:rFonts w:ascii="Courier New" w:hAnsi="Courier New" w:cs="Courier New"/>
-          <w:sz w:val="18"/>
-          <w:szCs w:val="18"/>
-        </w:rPr>
-        <w:t xml:space="preserve">        new file:   Notes/#git docx#</w:t>
+        <w:t xml:space="preserve">        modified:   ML-</w:t>
+      </w:r>
+      <w:proofErr w:type="spellStart"/>
+      <w:r>
+        <w:rPr>
+          <w:rFonts w:ascii="Courier New" w:hAnsi="Courier New" w:cs="Courier New"/>
+          <w:sz w:val="18"/>
+          <w:szCs w:val="18"/>
+        </w:rPr>
+        <w:t>Notes.ipynb</w:t>
+      </w:r>
+      <w:proofErr w:type="spellEnd"/>
+    </w:p>
+    <w:p>
+      <w:pPr>
+        <w:spacing w:after="0"/>
+        <w:rPr>
+          <w:rFonts w:ascii="Courier New" w:hAnsi="Courier New" w:cs="Courier New"/>
+          <w:sz w:val="18"/>
+          <w:szCs w:val="18"/>
+        </w:rPr>
+      </w:pPr>
+      <w:r>
+        <w:rPr>
+          <w:rFonts w:ascii="Courier New" w:hAnsi="Courier New" w:cs="Courier New"/>
+          <w:sz w:val="18"/>
+          <w:szCs w:val="18"/>
+        </w:rPr>
+        <w:t xml:space="preserve">        new file:   Notes/#git </w:t>
+      </w:r>
+      <w:proofErr w:type="spellStart"/>
+      <w:r>
+        <w:rPr>
+          <w:rFonts w:ascii="Courier New" w:hAnsi="Courier New" w:cs="Courier New"/>
+          <w:sz w:val="18"/>
+          <w:szCs w:val="18"/>
+        </w:rPr>
+        <w:t>docx</w:t>
+      </w:r>
+      <w:proofErr w:type="spellEnd"/>
+      <w:r>
+        <w:rPr>
+          <w:rFonts w:ascii="Courier New" w:hAnsi="Courier New" w:cs="Courier New"/>
+          <w:sz w:val="18"/>
+          <w:szCs w:val="18"/>
+        </w:rPr>
+        <w:t>#</w:t>
       </w:r>
     </w:p>
     <w:p>
@@ -1195,25 +1500,53 @@
           <w:sz w:val="18"/>
           <w:szCs w:val="18"/>
         </w:rPr>
-        <w:t xml:space="preserve">        modified:   ML-Notes.ipynb</w:t>
-      </w:r>
-    </w:p>
-    <w:p>
-      <w:pPr>
-        <w:spacing w:after="0"/>
-        <w:rPr>
-          <w:rFonts w:ascii="Courier New" w:hAnsi="Courier New" w:cs="Courier New"/>
-          <w:sz w:val="18"/>
-          <w:szCs w:val="18"/>
-        </w:rPr>
-      </w:pPr>
-      <w:r>
-        <w:rPr>
-          <w:rFonts w:ascii="Courier New" w:hAnsi="Courier New" w:cs="Courier New"/>
-          <w:sz w:val="18"/>
-          <w:szCs w:val="18"/>
-        </w:rPr>
-        <w:t xml:space="preserve">        new file:   Notes/#git docx#</w:t>
+        <w:t xml:space="preserve">        modified:   ML-</w:t>
+      </w:r>
+      <w:proofErr w:type="spellStart"/>
+      <w:r>
+        <w:rPr>
+          <w:rFonts w:ascii="Courier New" w:hAnsi="Courier New" w:cs="Courier New"/>
+          <w:sz w:val="18"/>
+          <w:szCs w:val="18"/>
+        </w:rPr>
+        <w:t>Notes.ipynb</w:t>
+      </w:r>
+      <w:proofErr w:type="spellEnd"/>
+    </w:p>
+    <w:p>
+      <w:pPr>
+        <w:spacing w:after="0"/>
+        <w:rPr>
+          <w:rFonts w:ascii="Courier New" w:hAnsi="Courier New" w:cs="Courier New"/>
+          <w:sz w:val="18"/>
+          <w:szCs w:val="18"/>
+        </w:rPr>
+      </w:pPr>
+      <w:r>
+        <w:rPr>
+          <w:rFonts w:ascii="Courier New" w:hAnsi="Courier New" w:cs="Courier New"/>
+          <w:sz w:val="18"/>
+          <w:szCs w:val="18"/>
+        </w:rPr>
+        <w:t xml:space="preserve">        new file:   Notes/#git </w:t>
+      </w:r>
+      <w:proofErr w:type="spellStart"/>
+      <w:r>
+        <w:rPr>
+          <w:rFonts w:ascii="Courier New" w:hAnsi="Courier New" w:cs="Courier New"/>
+          <w:sz w:val="18"/>
+          <w:szCs w:val="18"/>
+        </w:rPr>
+        <w:t>docx</w:t>
+      </w:r>
+      <w:proofErr w:type="spellEnd"/>
+      <w:r>
+        <w:rPr>
+          <w:rFonts w:ascii="Courier New" w:hAnsi="Courier New" w:cs="Courier New"/>
+          <w:sz w:val="18"/>
+          <w:szCs w:val="18"/>
+        </w:rPr>
+        <w:t>#</w:t>
       </w:r>
     </w:p>
     <w:p>
@@ -1277,25 +1610,43 @@
           <w:sz w:val="18"/>
           <w:szCs w:val="18"/>
         </w:rPr>
-        <w:t xml:space="preserve">  (use "git add/rm &lt;file&gt;..." to update what will be committed)</w:t>
-      </w:r>
-    </w:p>
-    <w:p>
-      <w:pPr>
-        <w:spacing w:after="0"/>
-        <w:rPr>
-          <w:rFonts w:ascii="Courier New" w:hAnsi="Courier New" w:cs="Courier New"/>
-          <w:sz w:val="18"/>
-          <w:szCs w:val="18"/>
-        </w:rPr>
-      </w:pPr>
-      <w:r>
-        <w:rPr>
-          <w:rFonts w:ascii="Courier New" w:hAnsi="Courier New" w:cs="Courier New"/>
-          <w:sz w:val="18"/>
-          <w:szCs w:val="18"/>
-        </w:rPr>
         <w:lastRenderedPageBreak/>
+        <w:t xml:space="preserve">  (use "git add/</w:t>
+      </w:r>
+      <w:proofErr w:type="spellStart"/>
+      <w:r>
+        <w:rPr>
+          <w:rFonts w:ascii="Courier New" w:hAnsi="Courier New" w:cs="Courier New"/>
+          <w:sz w:val="18"/>
+          <w:szCs w:val="18"/>
+        </w:rPr>
+        <w:t>rm</w:t>
+      </w:r>
+      <w:proofErr w:type="spellEnd"/>
+      <w:r>
+        <w:rPr>
+          <w:rFonts w:ascii="Courier New" w:hAnsi="Courier New" w:cs="Courier New"/>
+          <w:sz w:val="18"/>
+          <w:szCs w:val="18"/>
+        </w:rPr>
+        <w:t xml:space="preserve"> &lt;file&gt;..." to update what will be committed)</w:t>
+      </w:r>
+    </w:p>
+    <w:p>
+      <w:pPr>
+        <w:spacing w:after="0"/>
+        <w:rPr>
+          <w:rFonts w:ascii="Courier New" w:hAnsi="Courier New" w:cs="Courier New"/>
+          <w:sz w:val="18"/>
+          <w:szCs w:val="18"/>
+        </w:rPr>
+      </w:pPr>
+      <w:r>
+        <w:rPr>
+          <w:rFonts w:ascii="Courier New" w:hAnsi="Courier New" w:cs="Courier New"/>
+          <w:sz w:val="18"/>
+          <w:szCs w:val="18"/>
+        </w:rPr>
         <w:t xml:space="preserve">  (use "git checkout -- &lt;file&gt;..." to discard changes in working directory)</w:t>
       </w:r>
     </w:p>
@@ -1324,7 +1675,25 @@
           <w:sz w:val="18"/>
           <w:szCs w:val="18"/>
         </w:rPr>
-        <w:t xml:space="preserve">        deleted:    Notes/#git docx#</w:t>
+        <w:t xml:space="preserve">        deleted:    Notes/#git </w:t>
+      </w:r>
+      <w:proofErr w:type="spellStart"/>
+      <w:r>
+        <w:rPr>
+          <w:rFonts w:ascii="Courier New" w:hAnsi="Courier New" w:cs="Courier New"/>
+          <w:sz w:val="18"/>
+          <w:szCs w:val="18"/>
+        </w:rPr>
+        <w:t>docx</w:t>
+      </w:r>
+      <w:proofErr w:type="spellEnd"/>
+      <w:r>
+        <w:rPr>
+          <w:rFonts w:ascii="Courier New" w:hAnsi="Courier New" w:cs="Courier New"/>
+          <w:sz w:val="18"/>
+          <w:szCs w:val="18"/>
+        </w:rPr>
+        <w:t>#</w:t>
       </w:r>
     </w:p>
     <w:p>
@@ -1370,99 +1739,225 @@
           <w:sz w:val="18"/>
           <w:szCs w:val="18"/>
         </w:rPr>
-        <w:t>c:\miniconda3\notebooks\My Notebooks&gt;git rm --cached Notes/#git docx#</w:t>
-      </w:r>
-    </w:p>
-    <w:p>
-      <w:pPr>
-        <w:spacing w:after="0"/>
-        <w:rPr>
-          <w:rFonts w:ascii="Courier New" w:hAnsi="Courier New" w:cs="Courier New"/>
-          <w:sz w:val="18"/>
-          <w:szCs w:val="18"/>
-        </w:rPr>
-      </w:pPr>
-      <w:r>
-        <w:rPr>
-          <w:rFonts w:ascii="Courier New" w:hAnsi="Courier New" w:cs="Courier New"/>
-          <w:sz w:val="18"/>
-          <w:szCs w:val="18"/>
-        </w:rPr>
-        <w:t>fatal: pathspec 'Notes/#git' did not match any files</w:t>
-      </w:r>
-    </w:p>
-    <w:p>
-      <w:pPr>
-        <w:spacing w:after="0"/>
-        <w:rPr>
-          <w:rFonts w:ascii="Courier New" w:hAnsi="Courier New" w:cs="Courier New"/>
-          <w:sz w:val="18"/>
-          <w:szCs w:val="18"/>
-        </w:rPr>
-      </w:pPr>
-    </w:p>
-    <w:p>
-      <w:pPr>
-        <w:spacing w:after="0"/>
-        <w:rPr>
-          <w:rFonts w:ascii="Courier New" w:hAnsi="Courier New" w:cs="Courier New"/>
-          <w:sz w:val="18"/>
-          <w:szCs w:val="18"/>
-        </w:rPr>
-      </w:pPr>
-      <w:r>
-        <w:rPr>
-          <w:rFonts w:ascii="Courier New" w:hAnsi="Courier New" w:cs="Courier New"/>
-          <w:sz w:val="18"/>
-          <w:szCs w:val="18"/>
-        </w:rPr>
-        <w:t>c:\miniconda3\notebooks\My Notebooks&gt;git rm Notes/#git docx#</w:t>
-      </w:r>
-    </w:p>
-    <w:p>
-      <w:pPr>
-        <w:spacing w:after="0"/>
-        <w:rPr>
-          <w:rFonts w:ascii="Courier New" w:hAnsi="Courier New" w:cs="Courier New"/>
-          <w:sz w:val="18"/>
-          <w:szCs w:val="18"/>
-        </w:rPr>
-      </w:pPr>
-      <w:r>
-        <w:rPr>
-          <w:rFonts w:ascii="Courier New" w:hAnsi="Courier New" w:cs="Courier New"/>
-          <w:sz w:val="18"/>
-          <w:szCs w:val="18"/>
-        </w:rPr>
-        <w:t>fatal: pathspec 'Notes/#git' did not match any files</w:t>
-      </w:r>
-    </w:p>
-    <w:p>
-      <w:pPr>
-        <w:spacing w:after="0"/>
-        <w:rPr>
-          <w:rFonts w:ascii="Courier New" w:hAnsi="Courier New" w:cs="Courier New"/>
-          <w:sz w:val="18"/>
-          <w:szCs w:val="18"/>
-        </w:rPr>
-      </w:pPr>
-    </w:p>
-    <w:p>
-      <w:pPr>
-        <w:spacing w:after="0"/>
-        <w:rPr>
-          <w:rFonts w:ascii="Courier New" w:hAnsi="Courier New" w:cs="Courier New"/>
-          <w:sz w:val="18"/>
-          <w:szCs w:val="18"/>
-        </w:rPr>
-      </w:pPr>
-      <w:r>
-        <w:rPr>
-          <w:rFonts w:ascii="Courier New" w:hAnsi="Courier New" w:cs="Courier New"/>
-          <w:sz w:val="18"/>
-          <w:szCs w:val="18"/>
-        </w:rPr>
-        <w:t>c:\miniconda3\notebooks\My Notebooks&gt;git reset HEAD Notes/#git docx#</w:t>
+        <w:t xml:space="preserve">c:\miniconda3\notebooks\My Notebooks&gt;git </w:t>
+      </w:r>
+      <w:proofErr w:type="spellStart"/>
+      <w:r>
+        <w:rPr>
+          <w:rFonts w:ascii="Courier New" w:hAnsi="Courier New" w:cs="Courier New"/>
+          <w:sz w:val="18"/>
+          <w:szCs w:val="18"/>
+        </w:rPr>
+        <w:t>rm</w:t>
+      </w:r>
+      <w:proofErr w:type="spellEnd"/>
+      <w:r>
+        <w:rPr>
+          <w:rFonts w:ascii="Courier New" w:hAnsi="Courier New" w:cs="Courier New"/>
+          <w:sz w:val="18"/>
+          <w:szCs w:val="18"/>
+        </w:rPr>
+        <w:t xml:space="preserve"> --cached Notes/#git </w:t>
+      </w:r>
+      <w:proofErr w:type="spellStart"/>
+      <w:r>
+        <w:rPr>
+          <w:rFonts w:ascii="Courier New" w:hAnsi="Courier New" w:cs="Courier New"/>
+          <w:sz w:val="18"/>
+          <w:szCs w:val="18"/>
+        </w:rPr>
+        <w:t>docx</w:t>
+      </w:r>
+      <w:proofErr w:type="spellEnd"/>
+      <w:r>
+        <w:rPr>
+          <w:rFonts w:ascii="Courier New" w:hAnsi="Courier New" w:cs="Courier New"/>
+          <w:sz w:val="18"/>
+          <w:szCs w:val="18"/>
+        </w:rPr>
+        <w:t>#</w:t>
+      </w:r>
+    </w:p>
+    <w:p>
+      <w:pPr>
+        <w:spacing w:after="0"/>
+        <w:rPr>
+          <w:rFonts w:ascii="Courier New" w:hAnsi="Courier New" w:cs="Courier New"/>
+          <w:sz w:val="18"/>
+          <w:szCs w:val="18"/>
+        </w:rPr>
+      </w:pPr>
+      <w:r>
+        <w:rPr>
+          <w:rFonts w:ascii="Courier New" w:hAnsi="Courier New" w:cs="Courier New"/>
+          <w:sz w:val="18"/>
+          <w:szCs w:val="18"/>
+        </w:rPr>
+        <w:t xml:space="preserve">fatal: </w:t>
+      </w:r>
+      <w:proofErr w:type="spellStart"/>
+      <w:r>
+        <w:rPr>
+          <w:rFonts w:ascii="Courier New" w:hAnsi="Courier New" w:cs="Courier New"/>
+          <w:sz w:val="18"/>
+          <w:szCs w:val="18"/>
+        </w:rPr>
+        <w:t>pathspec</w:t>
+      </w:r>
+      <w:proofErr w:type="spellEnd"/>
+      <w:r>
+        <w:rPr>
+          <w:rFonts w:ascii="Courier New" w:hAnsi="Courier New" w:cs="Courier New"/>
+          <w:sz w:val="18"/>
+          <w:szCs w:val="18"/>
+        </w:rPr>
+        <w:t xml:space="preserve"> 'Notes/#git' did not match any files</w:t>
+      </w:r>
+    </w:p>
+    <w:p>
+      <w:pPr>
+        <w:spacing w:after="0"/>
+        <w:rPr>
+          <w:rFonts w:ascii="Courier New" w:hAnsi="Courier New" w:cs="Courier New"/>
+          <w:sz w:val="18"/>
+          <w:szCs w:val="18"/>
+        </w:rPr>
+      </w:pPr>
+    </w:p>
+    <w:p>
+      <w:pPr>
+        <w:spacing w:after="0"/>
+        <w:rPr>
+          <w:rFonts w:ascii="Courier New" w:hAnsi="Courier New" w:cs="Courier New"/>
+          <w:sz w:val="18"/>
+          <w:szCs w:val="18"/>
+        </w:rPr>
+      </w:pPr>
+      <w:r>
+        <w:rPr>
+          <w:rFonts w:ascii="Courier New" w:hAnsi="Courier New" w:cs="Courier New"/>
+          <w:sz w:val="18"/>
+          <w:szCs w:val="18"/>
+        </w:rPr>
+        <w:t xml:space="preserve">c:\miniconda3\notebooks\My Notebooks&gt;git </w:t>
+      </w:r>
+      <w:proofErr w:type="spellStart"/>
+      <w:r>
+        <w:rPr>
+          <w:rFonts w:ascii="Courier New" w:hAnsi="Courier New" w:cs="Courier New"/>
+          <w:sz w:val="18"/>
+          <w:szCs w:val="18"/>
+        </w:rPr>
+        <w:t>rm</w:t>
+      </w:r>
+      <w:proofErr w:type="spellEnd"/>
+      <w:r>
+        <w:rPr>
+          <w:rFonts w:ascii="Courier New" w:hAnsi="Courier New" w:cs="Courier New"/>
+          <w:sz w:val="18"/>
+          <w:szCs w:val="18"/>
+        </w:rPr>
+        <w:t xml:space="preserve"> Notes/#git </w:t>
+      </w:r>
+      <w:proofErr w:type="spellStart"/>
+      <w:r>
+        <w:rPr>
+          <w:rFonts w:ascii="Courier New" w:hAnsi="Courier New" w:cs="Courier New"/>
+          <w:sz w:val="18"/>
+          <w:szCs w:val="18"/>
+        </w:rPr>
+        <w:t>docx</w:t>
+      </w:r>
+      <w:proofErr w:type="spellEnd"/>
+      <w:r>
+        <w:rPr>
+          <w:rFonts w:ascii="Courier New" w:hAnsi="Courier New" w:cs="Courier New"/>
+          <w:sz w:val="18"/>
+          <w:szCs w:val="18"/>
+        </w:rPr>
+        <w:t>#</w:t>
+      </w:r>
+    </w:p>
+    <w:p>
+      <w:pPr>
+        <w:spacing w:after="0"/>
+        <w:rPr>
+          <w:rFonts w:ascii="Courier New" w:hAnsi="Courier New" w:cs="Courier New"/>
+          <w:sz w:val="18"/>
+          <w:szCs w:val="18"/>
+        </w:rPr>
+      </w:pPr>
+      <w:r>
+        <w:rPr>
+          <w:rFonts w:ascii="Courier New" w:hAnsi="Courier New" w:cs="Courier New"/>
+          <w:sz w:val="18"/>
+          <w:szCs w:val="18"/>
+        </w:rPr>
+        <w:t xml:space="preserve">fatal: </w:t>
+      </w:r>
+      <w:proofErr w:type="spellStart"/>
+      <w:r>
+        <w:rPr>
+          <w:rFonts w:ascii="Courier New" w:hAnsi="Courier New" w:cs="Courier New"/>
+          <w:sz w:val="18"/>
+          <w:szCs w:val="18"/>
+        </w:rPr>
+        <w:t>pathspec</w:t>
+      </w:r>
+      <w:proofErr w:type="spellEnd"/>
+      <w:r>
+        <w:rPr>
+          <w:rFonts w:ascii="Courier New" w:hAnsi="Courier New" w:cs="Courier New"/>
+          <w:sz w:val="18"/>
+          <w:szCs w:val="18"/>
+        </w:rPr>
+        <w:t xml:space="preserve"> 'Notes/#git' did not match any files</w:t>
+      </w:r>
+    </w:p>
+    <w:p>
+      <w:pPr>
+        <w:spacing w:after="0"/>
+        <w:rPr>
+          <w:rFonts w:ascii="Courier New" w:hAnsi="Courier New" w:cs="Courier New"/>
+          <w:sz w:val="18"/>
+          <w:szCs w:val="18"/>
+        </w:rPr>
+      </w:pPr>
+    </w:p>
+    <w:p>
+      <w:pPr>
+        <w:spacing w:after="0"/>
+        <w:rPr>
+          <w:rFonts w:ascii="Courier New" w:hAnsi="Courier New" w:cs="Courier New"/>
+          <w:sz w:val="18"/>
+          <w:szCs w:val="18"/>
+        </w:rPr>
+      </w:pPr>
+      <w:r>
+        <w:rPr>
+          <w:rFonts w:ascii="Courier New" w:hAnsi="Courier New" w:cs="Courier New"/>
+          <w:sz w:val="18"/>
+          <w:szCs w:val="18"/>
+        </w:rPr>
+        <w:t xml:space="preserve">c:\miniconda3\notebooks\My Notebooks&gt;git reset HEAD Notes/#git </w:t>
+      </w:r>
+      <w:proofErr w:type="spellStart"/>
+      <w:r>
+        <w:rPr>
+          <w:rFonts w:ascii="Courier New" w:hAnsi="Courier New" w:cs="Courier New"/>
+          <w:sz w:val="18"/>
+          <w:szCs w:val="18"/>
+        </w:rPr>
+        <w:t>docx</w:t>
+      </w:r>
+      <w:proofErr w:type="spellEnd"/>
+      <w:r>
+        <w:rPr>
+          <w:rFonts w:ascii="Courier New" w:hAnsi="Courier New" w:cs="Courier New"/>
+          <w:sz w:val="18"/>
+          <w:szCs w:val="18"/>
+        </w:rPr>
+        <w:t>#</w:t>
       </w:r>
     </w:p>
     <w:p>
@@ -1498,81 +1993,155 @@
           <w:sz w:val="18"/>
           <w:szCs w:val="18"/>
         </w:rPr>
-        <w:t>D       Notes/#git docx#</w:t>
-      </w:r>
-    </w:p>
-    <w:p>
-      <w:pPr>
-        <w:spacing w:after="0"/>
-        <w:rPr>
-          <w:rFonts w:ascii="Courier New" w:hAnsi="Courier New" w:cs="Courier New"/>
-          <w:sz w:val="18"/>
-          <w:szCs w:val="18"/>
-        </w:rPr>
-      </w:pPr>
-    </w:p>
-    <w:p>
-      <w:pPr>
-        <w:spacing w:after="0"/>
-        <w:rPr>
-          <w:rFonts w:ascii="Times New Roman" w:hAnsi="Times New Roman" w:cs="Times New Roman"/>
-          <w:sz w:val="18"/>
-          <w:szCs w:val="18"/>
-        </w:rPr>
-      </w:pPr>
-      <w:r>
-        <w:rPr>
-          <w:rFonts w:ascii="Times New Roman" w:hAnsi="Times New Roman" w:cs="Times New Roman"/>
-          <w:sz w:val="18"/>
-          <w:szCs w:val="18"/>
-        </w:rPr>
-        <w:t>Finally I tried this, which worked –</w:t>
-      </w:r>
-    </w:p>
-    <w:p>
-      <w:pPr>
-        <w:spacing w:after="0"/>
-        <w:rPr>
-          <w:rFonts w:ascii="Courier New" w:hAnsi="Courier New" w:cs="Courier New"/>
-          <w:sz w:val="18"/>
-          <w:szCs w:val="18"/>
-        </w:rPr>
-      </w:pPr>
-    </w:p>
-    <w:p>
-      <w:pPr>
-        <w:spacing w:after="0"/>
-        <w:rPr>
-          <w:rFonts w:ascii="Courier New" w:hAnsi="Courier New" w:cs="Courier New"/>
-          <w:sz w:val="18"/>
-          <w:szCs w:val="18"/>
-        </w:rPr>
-      </w:pPr>
-      <w:r>
-        <w:rPr>
-          <w:rFonts w:ascii="Courier New" w:hAnsi="Courier New" w:cs="Courier New"/>
-          <w:sz w:val="18"/>
-          <w:szCs w:val="18"/>
-        </w:rPr>
-        <w:t>c:\miniconda3\notebooks\My Notebooks&gt;git rm Notes/\*#</w:t>
-      </w:r>
-    </w:p>
-    <w:p>
-      <w:pPr>
-        <w:spacing w:after="0"/>
-        <w:rPr>
-          <w:rFonts w:ascii="Courier New" w:hAnsi="Courier New" w:cs="Courier New"/>
-          <w:sz w:val="18"/>
-          <w:szCs w:val="18"/>
-        </w:rPr>
-      </w:pPr>
-      <w:r>
-        <w:rPr>
-          <w:rFonts w:ascii="Courier New" w:hAnsi="Courier New" w:cs="Courier New"/>
-          <w:sz w:val="18"/>
-          <w:szCs w:val="18"/>
-        </w:rPr>
-        <w:t>rm 'Notes/#git docx#'</w:t>
+        <w:t xml:space="preserve">D       Notes/#git </w:t>
+      </w:r>
+      <w:proofErr w:type="spellStart"/>
+      <w:r>
+        <w:rPr>
+          <w:rFonts w:ascii="Courier New" w:hAnsi="Courier New" w:cs="Courier New"/>
+          <w:sz w:val="18"/>
+          <w:szCs w:val="18"/>
+        </w:rPr>
+        <w:t>docx</w:t>
+      </w:r>
+      <w:proofErr w:type="spellEnd"/>
+      <w:r>
+        <w:rPr>
+          <w:rFonts w:ascii="Courier New" w:hAnsi="Courier New" w:cs="Courier New"/>
+          <w:sz w:val="18"/>
+          <w:szCs w:val="18"/>
+        </w:rPr>
+        <w:t>#</w:t>
+      </w:r>
+    </w:p>
+    <w:p>
+      <w:pPr>
+        <w:spacing w:after="0"/>
+        <w:rPr>
+          <w:rFonts w:ascii="Courier New" w:hAnsi="Courier New" w:cs="Courier New"/>
+          <w:sz w:val="18"/>
+          <w:szCs w:val="18"/>
+        </w:rPr>
+      </w:pPr>
+    </w:p>
+    <w:p>
+      <w:pPr>
+        <w:spacing w:after="0"/>
+        <w:rPr>
+          <w:rFonts w:ascii="Times New Roman" w:hAnsi="Times New Roman" w:cs="Times New Roman"/>
+          <w:sz w:val="18"/>
+          <w:szCs w:val="18"/>
+        </w:rPr>
+      </w:pPr>
+      <w:proofErr w:type="gramStart"/>
+      <w:r>
+        <w:rPr>
+          <w:rFonts w:ascii="Times New Roman" w:hAnsi="Times New Roman" w:cs="Times New Roman"/>
+          <w:sz w:val="18"/>
+          <w:szCs w:val="18"/>
+        </w:rPr>
+        <w:t>Finally</w:t>
+      </w:r>
+      <w:proofErr w:type="gramEnd"/>
+      <w:r>
+        <w:rPr>
+          <w:rFonts w:ascii="Times New Roman" w:hAnsi="Times New Roman" w:cs="Times New Roman"/>
+          <w:sz w:val="18"/>
+          <w:szCs w:val="18"/>
+        </w:rPr>
+        <w:t xml:space="preserve"> I tried this, which worked –</w:t>
+      </w:r>
+    </w:p>
+    <w:p>
+      <w:pPr>
+        <w:spacing w:after="0"/>
+        <w:rPr>
+          <w:rFonts w:ascii="Courier New" w:hAnsi="Courier New" w:cs="Courier New"/>
+          <w:sz w:val="18"/>
+          <w:szCs w:val="18"/>
+        </w:rPr>
+      </w:pPr>
+    </w:p>
+    <w:p>
+      <w:pPr>
+        <w:spacing w:after="0"/>
+        <w:rPr>
+          <w:rFonts w:ascii="Courier New" w:hAnsi="Courier New" w:cs="Courier New"/>
+          <w:sz w:val="18"/>
+          <w:szCs w:val="18"/>
+        </w:rPr>
+      </w:pPr>
+      <w:r>
+        <w:rPr>
+          <w:rFonts w:ascii="Courier New" w:hAnsi="Courier New" w:cs="Courier New"/>
+          <w:sz w:val="18"/>
+          <w:szCs w:val="18"/>
+        </w:rPr>
+        <w:t xml:space="preserve">c:\miniconda3\notebooks\My Notebooks&gt;git </w:t>
+      </w:r>
+      <w:proofErr w:type="spellStart"/>
+      <w:r>
+        <w:rPr>
+          <w:rFonts w:ascii="Courier New" w:hAnsi="Courier New" w:cs="Courier New"/>
+          <w:sz w:val="18"/>
+          <w:szCs w:val="18"/>
+        </w:rPr>
+        <w:t>rm</w:t>
+      </w:r>
+      <w:proofErr w:type="spellEnd"/>
+      <w:r>
+        <w:rPr>
+          <w:rFonts w:ascii="Courier New" w:hAnsi="Courier New" w:cs="Courier New"/>
+          <w:sz w:val="18"/>
+          <w:szCs w:val="18"/>
+        </w:rPr>
+        <w:t xml:space="preserve"> Notes/\*#</w:t>
+      </w:r>
+    </w:p>
+    <w:p>
+      <w:pPr>
+        <w:spacing w:after="0"/>
+        <w:rPr>
+          <w:rFonts w:ascii="Courier New" w:hAnsi="Courier New" w:cs="Courier New"/>
+          <w:sz w:val="18"/>
+          <w:szCs w:val="18"/>
+        </w:rPr>
+      </w:pPr>
+      <w:proofErr w:type="spellStart"/>
+      <w:r>
+        <w:rPr>
+          <w:rFonts w:ascii="Courier New" w:hAnsi="Courier New" w:cs="Courier New"/>
+          <w:sz w:val="18"/>
+          <w:szCs w:val="18"/>
+        </w:rPr>
+        <w:t>rm</w:t>
+      </w:r>
+      <w:proofErr w:type="spellEnd"/>
+      <w:r>
+        <w:rPr>
+          <w:rFonts w:ascii="Courier New" w:hAnsi="Courier New" w:cs="Courier New"/>
+          <w:sz w:val="18"/>
+          <w:szCs w:val="18"/>
+        </w:rPr>
+        <w:t xml:space="preserve"> 'Notes/#git </w:t>
+      </w:r>
+      <w:proofErr w:type="spellStart"/>
+      <w:r>
+        <w:rPr>
+          <w:rFonts w:ascii="Courier New" w:hAnsi="Courier New" w:cs="Courier New"/>
+          <w:sz w:val="18"/>
+          <w:szCs w:val="18"/>
+        </w:rPr>
+        <w:t>docx</w:t>
+      </w:r>
+      <w:proofErr w:type="spellEnd"/>
+      <w:r>
+        <w:rPr>
+          <w:rFonts w:ascii="Courier New" w:hAnsi="Courier New" w:cs="Courier New"/>
+          <w:sz w:val="18"/>
+          <w:szCs w:val="18"/>
+        </w:rPr>
+        <w:t>#'</w:t>
       </w:r>
     </w:p>
     <w:p>
@@ -1959,8 +2528,19 @@
           <w:sz w:val="18"/>
           <w:szCs w:val="18"/>
         </w:rPr>
-        <w:t>git add .</w:t>
-      </w:r>
+        <w:t xml:space="preserve">git </w:t>
+      </w:r>
+      <w:proofErr w:type="gramStart"/>
+      <w:r>
+        <w:rPr>
+          <w:rFonts w:ascii="Courier New" w:hAnsi="Courier New" w:cs="Courier New"/>
+          <w:b/>
+          <w:sz w:val="18"/>
+          <w:szCs w:val="18"/>
+        </w:rPr>
+        <w:t>add .</w:t>
+      </w:r>
+      <w:proofErr w:type="gramEnd"/>
       <w:r>
         <w:rPr>
           <w:rFonts w:ascii="Courier New" w:hAnsi="Courier New" w:cs="Courier New"/>
@@ -2159,8 +2739,19 @@
           <w:sz w:val="18"/>
           <w:szCs w:val="18"/>
         </w:rPr>
-        <w:t>diff master branchB</w:t>
-      </w:r>
+        <w:t xml:space="preserve">diff master </w:t>
+      </w:r>
+      <w:proofErr w:type="spellStart"/>
+      <w:r>
+        <w:rPr>
+          <w:rFonts w:ascii="Times New Roman" w:eastAsia="mplus1mn-regular" w:hAnsi="Times New Roman" w:cs="Times New Roman"/>
+          <w:color w:val="B22146"/>
+          <w:sz w:val="18"/>
+          <w:szCs w:val="18"/>
+        </w:rPr>
+        <w:t>branchB</w:t>
+      </w:r>
+      <w:proofErr w:type="spellEnd"/>
       <w:r>
         <w:rPr>
           <w:rFonts w:ascii="Times New Roman" w:eastAsia="NotoSerif" w:hAnsi="Times New Roman" w:cs="Times New Roman"/>
@@ -2268,8 +2859,39 @@
           <w:sz w:val="18"/>
           <w:szCs w:val="18"/>
         </w:rPr>
-        <w:t>git mv file_from file_to</w:t>
-      </w:r>
+        <w:t xml:space="preserve">git mv </w:t>
+      </w:r>
+      <w:proofErr w:type="spellStart"/>
+      <w:r>
+        <w:rPr>
+          <w:rFonts w:ascii="Courier New" w:hAnsi="Courier New" w:cs="Courier New"/>
+          <w:b/>
+          <w:sz w:val="18"/>
+          <w:szCs w:val="18"/>
+        </w:rPr>
+        <w:t>file_from</w:t>
+      </w:r>
+      <w:proofErr w:type="spellEnd"/>
+      <w:r>
+        <w:rPr>
+          <w:rFonts w:ascii="Courier New" w:hAnsi="Courier New" w:cs="Courier New"/>
+          <w:b/>
+          <w:sz w:val="18"/>
+          <w:szCs w:val="18"/>
+        </w:rPr>
+        <w:t xml:space="preserve"> </w:t>
+      </w:r>
+      <w:proofErr w:type="spellStart"/>
+      <w:r>
+        <w:rPr>
+          <w:rFonts w:ascii="Courier New" w:hAnsi="Courier New" w:cs="Courier New"/>
+          <w:b/>
+          <w:sz w:val="18"/>
+          <w:szCs w:val="18"/>
+        </w:rPr>
+        <w:t>file_to</w:t>
+      </w:r>
+      <w:proofErr w:type="spellEnd"/>
     </w:p>
     <w:p>
       <w:pPr>
@@ -2289,8 +2911,6 @@
         </w:rPr>
         <w:t>--------------------------------------------------------------------------------------------</w:t>
       </w:r>
-      <w:bookmarkStart w:id="0" w:name="_GoBack"/>
-      <w:bookmarkEnd w:id="0"/>
     </w:p>
     <w:p>
       <w:pPr>
@@ -2330,6 +2950,7 @@
         </w:rPr>
         <w:t xml:space="preserve">git remote add origin </w:t>
       </w:r>
+      <w:proofErr w:type="spellStart"/>
       <w:r>
         <w:rPr>
           <w:rFonts w:ascii="Courier New" w:hAnsi="Courier New" w:cs="Courier New"/>
@@ -2340,6 +2961,7 @@
         </w:rPr>
         <w:t>url</w:t>
       </w:r>
+      <w:proofErr w:type="spellEnd"/>
       <w:r>
         <w:rPr>
           <w:rFonts w:ascii="Courier New" w:hAnsi="Courier New" w:cs="Courier New"/>
@@ -2405,7 +3027,27 @@
           <w:sz w:val="18"/>
           <w:szCs w:val="18"/>
         </w:rPr>
-        <w:t xml:space="preserve">git remote –v #verify the url </w:t>
+        <w:t xml:space="preserve">git remote –v #verify the </w:t>
+      </w:r>
+      <w:proofErr w:type="spellStart"/>
+      <w:r>
+        <w:rPr>
+          <w:rFonts w:ascii="Courier New" w:hAnsi="Courier New" w:cs="Courier New"/>
+          <w:b/>
+          <w:sz w:val="18"/>
+          <w:szCs w:val="18"/>
+        </w:rPr>
+        <w:t>url</w:t>
+      </w:r>
+      <w:proofErr w:type="spellEnd"/>
+      <w:r>
+        <w:rPr>
+          <w:rFonts w:ascii="Courier New" w:hAnsi="Courier New" w:cs="Courier New"/>
+          <w:b/>
+          <w:sz w:val="18"/>
+          <w:szCs w:val="18"/>
+        </w:rPr>
+        <w:t xml:space="preserve"> </w:t>
       </w:r>
     </w:p>
     <w:p>
@@ -2555,8 +3197,8 @@
         </w:rPr>
         <w:t>’</w:t>
       </w:r>
-      <w:bookmarkStart w:id="1" w:name="460292"/>
-      <w:bookmarkEnd w:id="1"/>
+      <w:bookmarkStart w:id="0" w:name="460292"/>
+      <w:bookmarkEnd w:id="0"/>
     </w:p>
     <w:p>
       <w:pPr>
@@ -2602,7 +3244,27 @@
           <w:szCs w:val="18"/>
           <w:lang w:eastAsia="en-IN"/>
         </w:rPr>
-        <w:t>&lt;src&gt;</w:t>
+        <w:t>&lt;</w:t>
+      </w:r>
+      <w:proofErr w:type="spellStart"/>
+      <w:r>
+        <w:rPr>
+          <w:rFonts w:ascii="Courier New" w:eastAsia="Times New Roman" w:hAnsi="Courier New" w:cs="Courier New"/>
+          <w:sz w:val="18"/>
+          <w:szCs w:val="18"/>
+          <w:lang w:eastAsia="en-IN"/>
+        </w:rPr>
+        <w:t>src</w:t>
+      </w:r>
+      <w:proofErr w:type="spellEnd"/>
+      <w:r>
+        <w:rPr>
+          <w:rFonts w:ascii="Courier New" w:eastAsia="Times New Roman" w:hAnsi="Courier New" w:cs="Courier New"/>
+          <w:sz w:val="18"/>
+          <w:szCs w:val="18"/>
+          <w:lang w:eastAsia="en-IN"/>
+        </w:rPr>
+        <w:t>&gt;</w:t>
       </w:r>
       <w:r>
         <w:rPr>
@@ -2614,6 +3276,7 @@
         <w:t xml:space="preserve"> part of a </w:t>
       </w:r>
       <w:hyperlink r:id="rId5" w:history="1">
+        <w:proofErr w:type="spellStart"/>
         <w:r>
           <w:rPr>
             <w:rFonts w:ascii="Courier New" w:eastAsia="Times New Roman" w:hAnsi="Courier New" w:cs="Courier New"/>
@@ -2625,6 +3288,7 @@
           </w:rPr>
           <w:t>refspec</w:t>
         </w:r>
+        <w:proofErr w:type="spellEnd"/>
       </w:hyperlink>
       <w:r>
         <w:rPr>
@@ -2709,6 +3373,7 @@
         </w:rPr>
         <w:t xml:space="preserve"> (</w:t>
       </w:r>
+      <w:proofErr w:type="spellStart"/>
       <w:r>
         <w:rPr>
           <w:rFonts w:ascii="Courier New" w:eastAsia="Times New Roman" w:hAnsi="Courier New" w:cs="Courier New"/>
@@ -2716,7 +3381,17 @@
           <w:szCs w:val="18"/>
           <w:lang w:eastAsia="en-IN"/>
         </w:rPr>
-        <w:t>orgin/master</w:t>
+        <w:t>orgin</w:t>
+      </w:r>
+      <w:proofErr w:type="spellEnd"/>
+      <w:r>
+        <w:rPr>
+          <w:rFonts w:ascii="Courier New" w:eastAsia="Times New Roman" w:hAnsi="Courier New" w:cs="Courier New"/>
+          <w:sz w:val="18"/>
+          <w:szCs w:val="18"/>
+          <w:lang w:eastAsia="en-IN"/>
+        </w:rPr>
+        <w:t>/master</w:t>
       </w:r>
       <w:r>
         <w:rPr>
@@ -2783,8 +3458,19 @@
           <w:szCs w:val="18"/>
           <w:lang w:eastAsia="en-IN"/>
         </w:rPr>
-        <w:t>git push origin master:my_work</w:t>
-      </w:r>
+        <w:t xml:space="preserve">git push origin </w:t>
+      </w:r>
+      <w:proofErr w:type="spellStart"/>
+      <w:r>
+        <w:rPr>
+          <w:rFonts w:ascii="Courier New" w:eastAsia="Times New Roman" w:hAnsi="Courier New" w:cs="Courier New"/>
+          <w:sz w:val="18"/>
+          <w:szCs w:val="18"/>
+          <w:lang w:eastAsia="en-IN"/>
+        </w:rPr>
+        <w:t>master:my_work</w:t>
+      </w:r>
+      <w:proofErr w:type="spellEnd"/>
     </w:p>
     <w:p>
       <w:pPr>
@@ -2803,6 +3489,7 @@
           <w:szCs w:val="18"/>
           <w:lang w:eastAsia="en-IN"/>
         </w:rPr>
+        <w:lastRenderedPageBreak/>
         <w:t xml:space="preserve">then you would have pushed your local </w:t>
       </w:r>
       <w:r>
@@ -2830,8 +3517,19 @@
           <w:szCs w:val="18"/>
           <w:lang w:eastAsia="en-IN"/>
         </w:rPr>
-        <w:t>origin/my_work</w:t>
-      </w:r>
+        <w:t>origin/</w:t>
+      </w:r>
+      <w:proofErr w:type="spellStart"/>
+      <w:r>
+        <w:rPr>
+          <w:rFonts w:ascii="Courier New" w:eastAsia="Times New Roman" w:hAnsi="Courier New" w:cs="Courier New"/>
+          <w:sz w:val="18"/>
+          <w:szCs w:val="18"/>
+          <w:lang w:eastAsia="en-IN"/>
+        </w:rPr>
+        <w:t>my_work</w:t>
+      </w:r>
+      <w:proofErr w:type="spellEnd"/>
       <w:r>
         <w:rPr>
           <w:rFonts w:ascii="Times New Roman" w:eastAsia="Times New Roman" w:hAnsi="Times New Roman" w:cs="Times New Roman"/>
@@ -2839,7 +3537,17 @@
           <w:szCs w:val="18"/>
           <w:lang w:eastAsia="en-IN"/>
         </w:rPr>
-        <w:t xml:space="preserve">. If you don't use the </w:t>
+        <w:t xml:space="preserve">. If you don't use </w:t>
+      </w:r>
+      <w:proofErr w:type="gramStart"/>
+      <w:r>
+        <w:rPr>
+          <w:rFonts w:ascii="Times New Roman" w:eastAsia="Times New Roman" w:hAnsi="Times New Roman" w:cs="Times New Roman"/>
+          <w:sz w:val="18"/>
+          <w:szCs w:val="18"/>
+          <w:lang w:eastAsia="en-IN"/>
+        </w:rPr>
+        <w:t xml:space="preserve">the </w:t>
       </w:r>
       <w:r>
         <w:rPr>
@@ -2848,8 +3556,29 @@
           <w:szCs w:val="18"/>
           <w:lang w:eastAsia="en-IN"/>
         </w:rPr>
-        <w:t>:my_work</w:t>
-      </w:r>
+        <w:t>:</w:t>
+      </w:r>
+      <w:proofErr w:type="spellStart"/>
+      <w:r>
+        <w:rPr>
+          <w:rFonts w:ascii="Courier New" w:eastAsia="Times New Roman" w:hAnsi="Courier New" w:cs="Courier New"/>
+          <w:sz w:val="18"/>
+          <w:szCs w:val="18"/>
+          <w:lang w:eastAsia="en-IN"/>
+        </w:rPr>
+        <w:t>my</w:t>
+      </w:r>
+      <w:proofErr w:type="gramEnd"/>
+      <w:r>
+        <w:rPr>
+          <w:rFonts w:ascii="Courier New" w:eastAsia="Times New Roman" w:hAnsi="Courier New" w:cs="Courier New"/>
+          <w:sz w:val="18"/>
+          <w:szCs w:val="18"/>
+          <w:lang w:eastAsia="en-IN"/>
+        </w:rPr>
+        <w:t>_work</w:t>
+      </w:r>
+      <w:proofErr w:type="spellEnd"/>
       <w:r>
         <w:rPr>
           <w:rFonts w:ascii="Times New Roman" w:eastAsia="Times New Roman" w:hAnsi="Times New Roman" w:cs="Times New Roman"/>
@@ -2915,7 +3644,6 @@
           <w:szCs w:val="18"/>
           <w:lang w:eastAsia="en-IN"/>
         </w:rPr>
-        <w:lastRenderedPageBreak/>
         <w:t>git push origin</w:t>
       </w:r>
     </w:p>
@@ -2965,8 +3693,19 @@
           <w:szCs w:val="18"/>
           <w:lang w:eastAsia="en-IN"/>
         </w:rPr>
-        <w:t>git push origin :</w:t>
-      </w:r>
+        <w:t xml:space="preserve">git push </w:t>
+      </w:r>
+      <w:proofErr w:type="gramStart"/>
+      <w:r>
+        <w:rPr>
+          <w:rFonts w:ascii="Courier New" w:eastAsia="Times New Roman" w:hAnsi="Courier New" w:cs="Courier New"/>
+          <w:sz w:val="18"/>
+          <w:szCs w:val="18"/>
+          <w:lang w:eastAsia="en-IN"/>
+        </w:rPr>
+        <w:t>origin :</w:t>
+      </w:r>
+      <w:proofErr w:type="gramEnd"/>
       <w:r>
         <w:rPr>
           <w:rFonts w:ascii="Times New Roman" w:eastAsia="Times New Roman" w:hAnsi="Times New Roman" w:cs="Times New Roman"/>
@@ -3003,7 +3742,58 @@
           <w:szCs w:val="18"/>
           <w:lang w:eastAsia="en-IN"/>
         </w:rPr>
-        <w:t>git config remote.origin.push HEAD</w:t>
+        <w:t xml:space="preserve">git </w:t>
+      </w:r>
+      <w:proofErr w:type="spellStart"/>
+      <w:r>
+        <w:rPr>
+          <w:rFonts w:ascii="Courier New" w:eastAsia="Times New Roman" w:hAnsi="Courier New" w:cs="Courier New"/>
+          <w:sz w:val="18"/>
+          <w:szCs w:val="18"/>
+          <w:lang w:eastAsia="en-IN"/>
+        </w:rPr>
+        <w:t>config</w:t>
+      </w:r>
+      <w:proofErr w:type="spellEnd"/>
+      <w:r>
+        <w:rPr>
+          <w:rFonts w:ascii="Courier New" w:eastAsia="Times New Roman" w:hAnsi="Courier New" w:cs="Courier New"/>
+          <w:sz w:val="18"/>
+          <w:szCs w:val="18"/>
+          <w:lang w:eastAsia="en-IN"/>
+        </w:rPr>
+        <w:t xml:space="preserve"> </w:t>
+      </w:r>
+      <w:proofErr w:type="spellStart"/>
+      <w:proofErr w:type="gramStart"/>
+      <w:r>
+        <w:rPr>
+          <w:rFonts w:ascii="Courier New" w:eastAsia="Times New Roman" w:hAnsi="Courier New" w:cs="Courier New"/>
+          <w:sz w:val="18"/>
+          <w:szCs w:val="18"/>
+          <w:lang w:eastAsia="en-IN"/>
+        </w:rPr>
+        <w:t>remote.origin</w:t>
+      </w:r>
+      <w:proofErr w:type="gramEnd"/>
+      <w:r>
+        <w:rPr>
+          <w:rFonts w:ascii="Courier New" w:eastAsia="Times New Roman" w:hAnsi="Courier New" w:cs="Courier New"/>
+          <w:sz w:val="18"/>
+          <w:szCs w:val="18"/>
+          <w:lang w:eastAsia="en-IN"/>
+        </w:rPr>
+        <w:t>.push</w:t>
+      </w:r>
+      <w:proofErr w:type="spellEnd"/>
+      <w:r>
+        <w:rPr>
+          <w:rFonts w:ascii="Courier New" w:eastAsia="Times New Roman" w:hAnsi="Courier New" w:cs="Courier New"/>
+          <w:sz w:val="18"/>
+          <w:szCs w:val="18"/>
+          <w:lang w:eastAsia="en-IN"/>
+        </w:rPr>
+        <w:t xml:space="preserve"> HEAD</w:t>
       </w:r>
       <w:r>
         <w:rPr>
@@ -3084,13 +3874,61 @@
           <w:szCs w:val="18"/>
         </w:rPr>
       </w:pPr>
-      <w:r>
-        <w:rPr>
-          <w:rFonts w:ascii="Times New Roman" w:hAnsi="Times New Roman" w:cs="Times New Roman"/>
-          <w:sz w:val="18"/>
-          <w:szCs w:val="18"/>
-        </w:rPr>
-        <w:t>creating .gitignore file on Windows is tricky. One way to create .gitignore file is to first create a gitignore.txt file. Then open command prompt in the same directory by holding SHIFT key and select the co</w:t>
+      <w:proofErr w:type="gramStart"/>
+      <w:r>
+        <w:rPr>
+          <w:rFonts w:ascii="Times New Roman" w:hAnsi="Times New Roman" w:cs="Times New Roman"/>
+          <w:sz w:val="18"/>
+          <w:szCs w:val="18"/>
+        </w:rPr>
+        <w:t>creating .</w:t>
+      </w:r>
+      <w:proofErr w:type="spellStart"/>
+      <w:r>
+        <w:rPr>
+          <w:rFonts w:ascii="Times New Roman" w:hAnsi="Times New Roman" w:cs="Times New Roman"/>
+          <w:sz w:val="18"/>
+          <w:szCs w:val="18"/>
+        </w:rPr>
+        <w:t>gitignore</w:t>
+      </w:r>
+      <w:proofErr w:type="spellEnd"/>
+      <w:proofErr w:type="gramEnd"/>
+      <w:r>
+        <w:rPr>
+          <w:rFonts w:ascii="Times New Roman" w:hAnsi="Times New Roman" w:cs="Times New Roman"/>
+          <w:sz w:val="18"/>
+          <w:szCs w:val="18"/>
+        </w:rPr>
+        <w:t xml:space="preserve"> file on Windows is tricky. One way to </w:t>
+      </w:r>
+      <w:proofErr w:type="gramStart"/>
+      <w:r>
+        <w:rPr>
+          <w:rFonts w:ascii="Times New Roman" w:hAnsi="Times New Roman" w:cs="Times New Roman"/>
+          <w:sz w:val="18"/>
+          <w:szCs w:val="18"/>
+        </w:rPr>
+        <w:t>create .</w:t>
+      </w:r>
+      <w:proofErr w:type="spellStart"/>
+      <w:r>
+        <w:rPr>
+          <w:rFonts w:ascii="Times New Roman" w:hAnsi="Times New Roman" w:cs="Times New Roman"/>
+          <w:sz w:val="18"/>
+          <w:szCs w:val="18"/>
+        </w:rPr>
+        <w:t>gitignore</w:t>
+      </w:r>
+      <w:proofErr w:type="spellEnd"/>
+      <w:proofErr w:type="gramEnd"/>
+      <w:r>
+        <w:rPr>
+          <w:rFonts w:ascii="Times New Roman" w:hAnsi="Times New Roman" w:cs="Times New Roman"/>
+          <w:sz w:val="18"/>
+          <w:szCs w:val="18"/>
+        </w:rPr>
+        <w:t xml:space="preserve"> file is to first create a gitignore.txt file. Then open command prompt in the same directory by holding SHIFT key and select the co</w:t>
       </w:r>
       <w:r>
         <w:rPr>
@@ -3110,99 +3948,420 @@
           <w:szCs w:val="18"/>
         </w:rPr>
       </w:pPr>
-      <w:r>
-        <w:rPr>
-          <w:rFonts w:ascii="Courier New" w:hAnsi="Courier New" w:cs="Courier New"/>
-          <w:b/>
-          <w:sz w:val="18"/>
-          <w:szCs w:val="18"/>
-        </w:rPr>
-        <w:t>ren gitignore.txt .gitignore</w:t>
-      </w:r>
-    </w:p>
-    <w:p>
-      <w:pPr>
-        <w:rPr>
-          <w:rFonts w:ascii="Times New Roman" w:hAnsi="Times New Roman" w:cs="Times New Roman"/>
-          <w:sz w:val="18"/>
-          <w:szCs w:val="18"/>
-        </w:rPr>
-      </w:pPr>
-      <w:r>
-        <w:rPr>
-          <w:rFonts w:ascii="Times New Roman" w:hAnsi="Times New Roman" w:cs="Times New Roman"/>
-          <w:sz w:val="18"/>
-          <w:szCs w:val="18"/>
-        </w:rPr>
-        <w:t xml:space="preserve">Secondly, while running git status, all files mentioned in .gitignore are ignored for tracking but git doesn't ignore the .gitignore itself. You can work around that by mentioning the .gitignore file in itself.  </w:t>
-      </w:r>
-    </w:p>
-    <w:p>
-      <w:pPr>
-        <w:rPr>
-          <w:rFonts w:ascii="Times New Roman" w:hAnsi="Times New Roman" w:cs="Times New Roman"/>
-          <w:sz w:val="18"/>
-          <w:szCs w:val="18"/>
-        </w:rPr>
-      </w:pPr>
-      <w:r>
-        <w:rPr>
-          <w:rFonts w:ascii="Times New Roman" w:hAnsi="Times New Roman" w:cs="Times New Roman"/>
-          <w:sz w:val="18"/>
-          <w:szCs w:val="18"/>
-        </w:rPr>
-        <w:t>.gitignore doesn’t ignore the files which are already being tracked. Use git –r –rm cached &lt;filename&gt; to remove a file from ‘tracked list’ to ‘untracked list’</w:t>
-      </w:r>
-    </w:p>
-    <w:p>
-      <w:pPr>
-        <w:rPr>
-          <w:rFonts w:ascii="Times New Roman" w:hAnsi="Times New Roman" w:cs="Times New Roman"/>
-          <w:sz w:val="18"/>
-          <w:szCs w:val="18"/>
-        </w:rPr>
-      </w:pPr>
-      <w:r>
-        <w:rPr>
-          <w:rFonts w:ascii="Times New Roman" w:hAnsi="Times New Roman" w:cs="Times New Roman"/>
-          <w:sz w:val="18"/>
-          <w:szCs w:val="18"/>
-        </w:rPr>
-        <w:t>I created a .gitignore file with content copied from Github for Python. It started ignoring all .pynb and .txt files, not sure which rule is making it ignore those files. Anyway, I added following line at the end of .gitignore file –</w:t>
-      </w:r>
-    </w:p>
-    <w:p>
-      <w:pPr>
-        <w:rPr>
-          <w:rFonts w:ascii="Times New Roman" w:hAnsi="Times New Roman" w:cs="Times New Roman"/>
-          <w:sz w:val="18"/>
-          <w:szCs w:val="18"/>
-        </w:rPr>
-      </w:pPr>
-      <w:r>
-        <w:rPr>
-          <w:rFonts w:ascii="Times New Roman" w:hAnsi="Times New Roman" w:cs="Times New Roman"/>
-          <w:sz w:val="18"/>
-          <w:szCs w:val="18"/>
-        </w:rPr>
-        <w:t>!*.pynb</w:t>
-      </w:r>
-    </w:p>
-    <w:p>
-      <w:pPr>
-        <w:rPr>
-          <w:rFonts w:ascii="Times New Roman" w:hAnsi="Times New Roman" w:cs="Times New Roman"/>
-          <w:sz w:val="18"/>
-          <w:szCs w:val="18"/>
-        </w:rPr>
-      </w:pPr>
-      <w:r>
-        <w:rPr>
-          <w:rFonts w:ascii="Times New Roman" w:hAnsi="Times New Roman" w:cs="Times New Roman"/>
-          <w:sz w:val="18"/>
-          <w:szCs w:val="18"/>
-        </w:rPr>
-        <w:t xml:space="preserve">This (! part) tells it to track all (* part ) files ending with .ipynb files. </w:t>
+      <w:proofErr w:type="spellStart"/>
+      <w:r>
+        <w:rPr>
+          <w:rFonts w:ascii="Courier New" w:hAnsi="Courier New" w:cs="Courier New"/>
+          <w:b/>
+          <w:sz w:val="18"/>
+          <w:szCs w:val="18"/>
+        </w:rPr>
+        <w:t>ren</w:t>
+      </w:r>
+      <w:proofErr w:type="spellEnd"/>
+      <w:r>
+        <w:rPr>
+          <w:rFonts w:ascii="Courier New" w:hAnsi="Courier New" w:cs="Courier New"/>
+          <w:b/>
+          <w:sz w:val="18"/>
+          <w:szCs w:val="18"/>
+        </w:rPr>
+        <w:t xml:space="preserve"> </w:t>
+      </w:r>
+      <w:proofErr w:type="gramStart"/>
+      <w:r>
+        <w:rPr>
+          <w:rFonts w:ascii="Courier New" w:hAnsi="Courier New" w:cs="Courier New"/>
+          <w:b/>
+          <w:sz w:val="18"/>
+          <w:szCs w:val="18"/>
+        </w:rPr>
+        <w:t>gitignore.txt .</w:t>
+      </w:r>
+      <w:proofErr w:type="spellStart"/>
+      <w:r>
+        <w:rPr>
+          <w:rFonts w:ascii="Courier New" w:hAnsi="Courier New" w:cs="Courier New"/>
+          <w:b/>
+          <w:sz w:val="18"/>
+          <w:szCs w:val="18"/>
+        </w:rPr>
+        <w:t>gitignore</w:t>
+      </w:r>
+      <w:proofErr w:type="spellEnd"/>
+      <w:proofErr w:type="gramEnd"/>
+    </w:p>
+    <w:p>
+      <w:pPr>
+        <w:rPr>
+          <w:rFonts w:ascii="Times New Roman" w:hAnsi="Times New Roman" w:cs="Times New Roman"/>
+          <w:sz w:val="18"/>
+          <w:szCs w:val="18"/>
+        </w:rPr>
+      </w:pPr>
+      <w:r>
+        <w:rPr>
+          <w:rFonts w:ascii="Times New Roman" w:hAnsi="Times New Roman" w:cs="Times New Roman"/>
+          <w:sz w:val="18"/>
+          <w:szCs w:val="18"/>
+        </w:rPr>
+        <w:t xml:space="preserve">Secondly, while running git status, all files mentioned </w:t>
+      </w:r>
+      <w:proofErr w:type="gramStart"/>
+      <w:r>
+        <w:rPr>
+          <w:rFonts w:ascii="Times New Roman" w:hAnsi="Times New Roman" w:cs="Times New Roman"/>
+          <w:sz w:val="18"/>
+          <w:szCs w:val="18"/>
+        </w:rPr>
+        <w:t>in .</w:t>
+      </w:r>
+      <w:proofErr w:type="spellStart"/>
+      <w:r>
+        <w:rPr>
+          <w:rFonts w:ascii="Times New Roman" w:hAnsi="Times New Roman" w:cs="Times New Roman"/>
+          <w:sz w:val="18"/>
+          <w:szCs w:val="18"/>
+        </w:rPr>
+        <w:t>gitignore</w:t>
+      </w:r>
+      <w:proofErr w:type="spellEnd"/>
+      <w:proofErr w:type="gramEnd"/>
+      <w:r>
+        <w:rPr>
+          <w:rFonts w:ascii="Times New Roman" w:hAnsi="Times New Roman" w:cs="Times New Roman"/>
+          <w:sz w:val="18"/>
+          <w:szCs w:val="18"/>
+        </w:rPr>
+        <w:t xml:space="preserve"> are ignored for tracking but </w:t>
+      </w:r>
+      <w:proofErr w:type="spellStart"/>
+      <w:r>
+        <w:rPr>
+          <w:rFonts w:ascii="Times New Roman" w:hAnsi="Times New Roman" w:cs="Times New Roman"/>
+          <w:sz w:val="18"/>
+          <w:szCs w:val="18"/>
+        </w:rPr>
+        <w:t>git</w:t>
+      </w:r>
+      <w:proofErr w:type="spellEnd"/>
+      <w:r>
+        <w:rPr>
+          <w:rFonts w:ascii="Times New Roman" w:hAnsi="Times New Roman" w:cs="Times New Roman"/>
+          <w:sz w:val="18"/>
+          <w:szCs w:val="18"/>
+        </w:rPr>
+        <w:t xml:space="preserve"> doesn't ignore the .</w:t>
+      </w:r>
+      <w:proofErr w:type="spellStart"/>
+      <w:r>
+        <w:rPr>
+          <w:rFonts w:ascii="Times New Roman" w:hAnsi="Times New Roman" w:cs="Times New Roman"/>
+          <w:sz w:val="18"/>
+          <w:szCs w:val="18"/>
+        </w:rPr>
+        <w:t>gitignore</w:t>
+      </w:r>
+      <w:proofErr w:type="spellEnd"/>
+      <w:r>
+        <w:rPr>
+          <w:rFonts w:ascii="Times New Roman" w:hAnsi="Times New Roman" w:cs="Times New Roman"/>
+          <w:sz w:val="18"/>
+          <w:szCs w:val="18"/>
+        </w:rPr>
+        <w:t xml:space="preserve"> itself. You can work around that by mentioning </w:t>
+      </w:r>
+      <w:proofErr w:type="gramStart"/>
+      <w:r>
+        <w:rPr>
+          <w:rFonts w:ascii="Times New Roman" w:hAnsi="Times New Roman" w:cs="Times New Roman"/>
+          <w:sz w:val="18"/>
+          <w:szCs w:val="18"/>
+        </w:rPr>
+        <w:t>the .</w:t>
+      </w:r>
+      <w:proofErr w:type="spellStart"/>
+      <w:r>
+        <w:rPr>
+          <w:rFonts w:ascii="Times New Roman" w:hAnsi="Times New Roman" w:cs="Times New Roman"/>
+          <w:sz w:val="18"/>
+          <w:szCs w:val="18"/>
+        </w:rPr>
+        <w:t>gitignore</w:t>
+      </w:r>
+      <w:proofErr w:type="spellEnd"/>
+      <w:proofErr w:type="gramEnd"/>
+      <w:r>
+        <w:rPr>
+          <w:rFonts w:ascii="Times New Roman" w:hAnsi="Times New Roman" w:cs="Times New Roman"/>
+          <w:sz w:val="18"/>
+          <w:szCs w:val="18"/>
+        </w:rPr>
+        <w:t xml:space="preserve"> file in itself.  </w:t>
+      </w:r>
+    </w:p>
+    <w:p>
+      <w:pPr>
+        <w:rPr>
+          <w:rFonts w:ascii="Times New Roman" w:hAnsi="Times New Roman" w:cs="Times New Roman"/>
+          <w:sz w:val="18"/>
+          <w:szCs w:val="18"/>
+        </w:rPr>
+      </w:pPr>
+      <w:proofErr w:type="gramStart"/>
+      <w:r>
+        <w:rPr>
+          <w:rFonts w:ascii="Times New Roman" w:hAnsi="Times New Roman" w:cs="Times New Roman"/>
+          <w:sz w:val="18"/>
+          <w:szCs w:val="18"/>
+        </w:rPr>
+        <w:t>.</w:t>
+      </w:r>
+      <w:proofErr w:type="spellStart"/>
+      <w:r>
+        <w:rPr>
+          <w:rFonts w:ascii="Times New Roman" w:hAnsi="Times New Roman" w:cs="Times New Roman"/>
+          <w:sz w:val="18"/>
+          <w:szCs w:val="18"/>
+        </w:rPr>
+        <w:t>gitignore</w:t>
+      </w:r>
+      <w:proofErr w:type="spellEnd"/>
+      <w:proofErr w:type="gramEnd"/>
+      <w:r>
+        <w:rPr>
+          <w:rFonts w:ascii="Times New Roman" w:hAnsi="Times New Roman" w:cs="Times New Roman"/>
+          <w:sz w:val="18"/>
+          <w:szCs w:val="18"/>
+        </w:rPr>
+        <w:t xml:space="preserve"> doesn’t ignore the files which are already being tracked. Use git –r –</w:t>
+      </w:r>
+      <w:proofErr w:type="spellStart"/>
+      <w:r>
+        <w:rPr>
+          <w:rFonts w:ascii="Times New Roman" w:hAnsi="Times New Roman" w:cs="Times New Roman"/>
+          <w:sz w:val="18"/>
+          <w:szCs w:val="18"/>
+        </w:rPr>
+        <w:t>rm</w:t>
+      </w:r>
+      <w:proofErr w:type="spellEnd"/>
+      <w:r>
+        <w:rPr>
+          <w:rFonts w:ascii="Times New Roman" w:hAnsi="Times New Roman" w:cs="Times New Roman"/>
+          <w:sz w:val="18"/>
+          <w:szCs w:val="18"/>
+        </w:rPr>
+        <w:t xml:space="preserve"> cached &lt;filename&gt; to remove a file from ‘tracked list’ to ‘untracked list’</w:t>
+      </w:r>
+    </w:p>
+    <w:p>
+      <w:pPr>
+        <w:rPr>
+          <w:rFonts w:ascii="Times New Roman" w:hAnsi="Times New Roman" w:cs="Times New Roman"/>
+          <w:sz w:val="18"/>
+          <w:szCs w:val="18"/>
+        </w:rPr>
+      </w:pPr>
+      <w:r>
+        <w:rPr>
+          <w:rFonts w:ascii="Times New Roman" w:hAnsi="Times New Roman" w:cs="Times New Roman"/>
+          <w:sz w:val="18"/>
+          <w:szCs w:val="18"/>
+        </w:rPr>
+        <w:t xml:space="preserve">I created </w:t>
+      </w:r>
+      <w:proofErr w:type="gramStart"/>
+      <w:r>
+        <w:rPr>
+          <w:rFonts w:ascii="Times New Roman" w:hAnsi="Times New Roman" w:cs="Times New Roman"/>
+          <w:sz w:val="18"/>
+          <w:szCs w:val="18"/>
+        </w:rPr>
+        <w:t>a .</w:t>
+      </w:r>
+      <w:proofErr w:type="spellStart"/>
+      <w:r>
+        <w:rPr>
+          <w:rFonts w:ascii="Times New Roman" w:hAnsi="Times New Roman" w:cs="Times New Roman"/>
+          <w:sz w:val="18"/>
+          <w:szCs w:val="18"/>
+        </w:rPr>
+        <w:t>gitignore</w:t>
+      </w:r>
+      <w:proofErr w:type="spellEnd"/>
+      <w:proofErr w:type="gramEnd"/>
+      <w:r>
+        <w:rPr>
+          <w:rFonts w:ascii="Times New Roman" w:hAnsi="Times New Roman" w:cs="Times New Roman"/>
+          <w:sz w:val="18"/>
+          <w:szCs w:val="18"/>
+        </w:rPr>
+        <w:t xml:space="preserve"> file with content copied from </w:t>
+      </w:r>
+      <w:proofErr w:type="spellStart"/>
+      <w:r>
+        <w:rPr>
+          <w:rFonts w:ascii="Times New Roman" w:hAnsi="Times New Roman" w:cs="Times New Roman"/>
+          <w:sz w:val="18"/>
+          <w:szCs w:val="18"/>
+        </w:rPr>
+        <w:t>Github</w:t>
+      </w:r>
+      <w:proofErr w:type="spellEnd"/>
+      <w:r>
+        <w:rPr>
+          <w:rFonts w:ascii="Times New Roman" w:hAnsi="Times New Roman" w:cs="Times New Roman"/>
+          <w:sz w:val="18"/>
+          <w:szCs w:val="18"/>
+        </w:rPr>
+        <w:t xml:space="preserve"> for Python. It started ignoring </w:t>
+      </w:r>
+      <w:proofErr w:type="gramStart"/>
+      <w:r>
+        <w:rPr>
+          <w:rFonts w:ascii="Times New Roman" w:hAnsi="Times New Roman" w:cs="Times New Roman"/>
+          <w:sz w:val="18"/>
+          <w:szCs w:val="18"/>
+        </w:rPr>
+        <w:t>all .</w:t>
+      </w:r>
+      <w:proofErr w:type="spellStart"/>
+      <w:r>
+        <w:rPr>
+          <w:rFonts w:ascii="Times New Roman" w:hAnsi="Times New Roman" w:cs="Times New Roman"/>
+          <w:sz w:val="18"/>
+          <w:szCs w:val="18"/>
+        </w:rPr>
+        <w:t>pynb</w:t>
+      </w:r>
+      <w:proofErr w:type="spellEnd"/>
+      <w:proofErr w:type="gramEnd"/>
+      <w:r>
+        <w:rPr>
+          <w:rFonts w:ascii="Times New Roman" w:hAnsi="Times New Roman" w:cs="Times New Roman"/>
+          <w:sz w:val="18"/>
+          <w:szCs w:val="18"/>
+        </w:rPr>
+        <w:t xml:space="preserve"> and .txt files, not sure which rule is making it ignore those files. Anyway, I added following line at the end </w:t>
+      </w:r>
+      <w:proofErr w:type="gramStart"/>
+      <w:r>
+        <w:rPr>
+          <w:rFonts w:ascii="Times New Roman" w:hAnsi="Times New Roman" w:cs="Times New Roman"/>
+          <w:sz w:val="18"/>
+          <w:szCs w:val="18"/>
+        </w:rPr>
+        <w:t>of .</w:t>
+      </w:r>
+      <w:proofErr w:type="spellStart"/>
+      <w:r>
+        <w:rPr>
+          <w:rFonts w:ascii="Times New Roman" w:hAnsi="Times New Roman" w:cs="Times New Roman"/>
+          <w:sz w:val="18"/>
+          <w:szCs w:val="18"/>
+        </w:rPr>
+        <w:t>gitignore</w:t>
+      </w:r>
+      <w:proofErr w:type="spellEnd"/>
+      <w:proofErr w:type="gramEnd"/>
+      <w:r>
+        <w:rPr>
+          <w:rFonts w:ascii="Times New Roman" w:hAnsi="Times New Roman" w:cs="Times New Roman"/>
+          <w:sz w:val="18"/>
+          <w:szCs w:val="18"/>
+        </w:rPr>
+        <w:t xml:space="preserve"> file –</w:t>
+      </w:r>
+    </w:p>
+    <w:p>
+      <w:pPr>
+        <w:rPr>
+          <w:rFonts w:ascii="Times New Roman" w:hAnsi="Times New Roman" w:cs="Times New Roman"/>
+          <w:sz w:val="18"/>
+          <w:szCs w:val="18"/>
+        </w:rPr>
+      </w:pPr>
+      <w:proofErr w:type="gramStart"/>
+      <w:r>
+        <w:rPr>
+          <w:rFonts w:ascii="Times New Roman" w:hAnsi="Times New Roman" w:cs="Times New Roman"/>
+          <w:sz w:val="18"/>
+          <w:szCs w:val="18"/>
+        </w:rPr>
+        <w:t>!*</w:t>
+      </w:r>
+      <w:proofErr w:type="gramEnd"/>
+      <w:r>
+        <w:rPr>
+          <w:rFonts w:ascii="Times New Roman" w:hAnsi="Times New Roman" w:cs="Times New Roman"/>
+          <w:sz w:val="18"/>
+          <w:szCs w:val="18"/>
+        </w:rPr>
+        <w:t>.</w:t>
+      </w:r>
+      <w:proofErr w:type="spellStart"/>
+      <w:r>
+        <w:rPr>
+          <w:rFonts w:ascii="Times New Roman" w:hAnsi="Times New Roman" w:cs="Times New Roman"/>
+          <w:sz w:val="18"/>
+          <w:szCs w:val="18"/>
+        </w:rPr>
+        <w:t>pynb</w:t>
+      </w:r>
+      <w:proofErr w:type="spellEnd"/>
+    </w:p>
+    <w:p>
+      <w:pPr>
+        <w:rPr>
+          <w:rFonts w:ascii="Times New Roman" w:hAnsi="Times New Roman" w:cs="Times New Roman"/>
+          <w:sz w:val="18"/>
+          <w:szCs w:val="18"/>
+        </w:rPr>
+      </w:pPr>
+      <w:r>
+        <w:rPr>
+          <w:rFonts w:ascii="Times New Roman" w:hAnsi="Times New Roman" w:cs="Times New Roman"/>
+          <w:sz w:val="18"/>
+          <w:szCs w:val="18"/>
+        </w:rPr>
+        <w:t xml:space="preserve">This (! part) tells it to track all (* </w:t>
+      </w:r>
+      <w:proofErr w:type="gramStart"/>
+      <w:r>
+        <w:rPr>
+          <w:rFonts w:ascii="Times New Roman" w:hAnsi="Times New Roman" w:cs="Times New Roman"/>
+          <w:sz w:val="18"/>
+          <w:szCs w:val="18"/>
+        </w:rPr>
+        <w:t>part )</w:t>
+      </w:r>
+      <w:proofErr w:type="gramEnd"/>
+      <w:r>
+        <w:rPr>
+          <w:rFonts w:ascii="Times New Roman" w:hAnsi="Times New Roman" w:cs="Times New Roman"/>
+          <w:sz w:val="18"/>
+          <w:szCs w:val="18"/>
+        </w:rPr>
+        <w:t xml:space="preserve"> files ending with .</w:t>
+      </w:r>
+      <w:proofErr w:type="spellStart"/>
+      <w:r>
+        <w:rPr>
+          <w:rFonts w:ascii="Times New Roman" w:hAnsi="Times New Roman" w:cs="Times New Roman"/>
+          <w:sz w:val="18"/>
+          <w:szCs w:val="18"/>
+        </w:rPr>
+        <w:t>ipynb</w:t>
+      </w:r>
+      <w:proofErr w:type="spellEnd"/>
+      <w:r>
+        <w:rPr>
+          <w:rFonts w:ascii="Times New Roman" w:hAnsi="Times New Roman" w:cs="Times New Roman"/>
+          <w:sz w:val="18"/>
+          <w:szCs w:val="18"/>
+        </w:rPr>
+        <w:t xml:space="preserve"> files. </w:t>
       </w:r>
     </w:p>
     <w:p>
@@ -3247,7 +4406,35 @@
           <w:sz w:val="18"/>
           <w:szCs w:val="18"/>
         </w:rPr>
-        <w:t xml:space="preserve"> to force add if that file is being ignored by .gitignore but you want to include that file.</w:t>
+        <w:t xml:space="preserve"> to force add if that file is being ignored </w:t>
+      </w:r>
+      <w:proofErr w:type="gramStart"/>
+      <w:r>
+        <w:rPr>
+          <w:rFonts w:ascii="Times New Roman" w:hAnsi="Times New Roman" w:cs="Times New Roman"/>
+          <w:sz w:val="18"/>
+          <w:szCs w:val="18"/>
+        </w:rPr>
+        <w:t>by .</w:t>
+      </w:r>
+      <w:proofErr w:type="spellStart"/>
+      <w:r>
+        <w:rPr>
+          <w:rFonts w:ascii="Times New Roman" w:hAnsi="Times New Roman" w:cs="Times New Roman"/>
+          <w:sz w:val="18"/>
+          <w:szCs w:val="18"/>
+        </w:rPr>
+        <w:t>gitignore</w:t>
+      </w:r>
+      <w:proofErr w:type="spellEnd"/>
+      <w:proofErr w:type="gramEnd"/>
+      <w:r>
+        <w:rPr>
+          <w:rFonts w:ascii="Times New Roman" w:hAnsi="Times New Roman" w:cs="Times New Roman"/>
+          <w:sz w:val="18"/>
+          <w:szCs w:val="18"/>
+        </w:rPr>
+        <w:t xml:space="preserve"> but you want to include that file.</w:t>
       </w:r>
     </w:p>
     <w:p>
@@ -3283,7 +4470,61 @@
           <w:sz w:val="18"/>
           <w:szCs w:val="18"/>
         </w:rPr>
-        <w:t xml:space="preserve">In actuality, after I pushed local repository to Github, I added a README file to my repo directly on Github. This means, my local repository got ‘behind’ the Github repository. Then I made some local changes to repository and committed them. When I tried to push them I was greeted with the error message which implied that because there are changes on the remote branch that you don't have yet locally. </w:t>
+        <w:t xml:space="preserve">In actuality, after I pushed local repository to </w:t>
+      </w:r>
+      <w:proofErr w:type="spellStart"/>
+      <w:r>
+        <w:rPr>
+          <w:rFonts w:ascii="Times New Roman" w:hAnsi="Times New Roman" w:cs="Times New Roman"/>
+          <w:sz w:val="18"/>
+          <w:szCs w:val="18"/>
+        </w:rPr>
+        <w:t>Github</w:t>
+      </w:r>
+      <w:proofErr w:type="spellEnd"/>
+      <w:r>
+        <w:rPr>
+          <w:rFonts w:ascii="Times New Roman" w:hAnsi="Times New Roman" w:cs="Times New Roman"/>
+          <w:sz w:val="18"/>
+          <w:szCs w:val="18"/>
+        </w:rPr>
+        <w:t xml:space="preserve">, I added a README file to my repo directly on </w:t>
+      </w:r>
+      <w:proofErr w:type="spellStart"/>
+      <w:r>
+        <w:rPr>
+          <w:rFonts w:ascii="Times New Roman" w:hAnsi="Times New Roman" w:cs="Times New Roman"/>
+          <w:sz w:val="18"/>
+          <w:szCs w:val="18"/>
+        </w:rPr>
+        <w:t>Github</w:t>
+      </w:r>
+      <w:proofErr w:type="spellEnd"/>
+      <w:r>
+        <w:rPr>
+          <w:rFonts w:ascii="Times New Roman" w:hAnsi="Times New Roman" w:cs="Times New Roman"/>
+          <w:sz w:val="18"/>
+          <w:szCs w:val="18"/>
+        </w:rPr>
+        <w:t xml:space="preserve">. This means, my local repository got ‘behind’ the </w:t>
+      </w:r>
+      <w:proofErr w:type="spellStart"/>
+      <w:r>
+        <w:rPr>
+          <w:rFonts w:ascii="Times New Roman" w:hAnsi="Times New Roman" w:cs="Times New Roman"/>
+          <w:sz w:val="18"/>
+          <w:szCs w:val="18"/>
+        </w:rPr>
+        <w:t>Github</w:t>
+      </w:r>
+      <w:proofErr w:type="spellEnd"/>
+      <w:r>
+        <w:rPr>
+          <w:rFonts w:ascii="Times New Roman" w:hAnsi="Times New Roman" w:cs="Times New Roman"/>
+          <w:sz w:val="18"/>
+          <w:szCs w:val="18"/>
+        </w:rPr>
+        <w:t xml:space="preserve"> repository. Then I made some local changes to repository and committed them. When I tried to push them I was greeted with the error message which implied that because there are changes on the remote branch that you don't have yet locally. </w:t>
       </w:r>
     </w:p>
     <w:p>
@@ -3377,7 +4618,25 @@
           <w:sz w:val="18"/>
           <w:szCs w:val="18"/>
         </w:rPr>
-        <w:t>` which pushed the changes I made earlier to my Github repo.</w:t>
+        <w:t xml:space="preserve">` which pushed the changes I made earlier to my </w:t>
+      </w:r>
+      <w:proofErr w:type="spellStart"/>
+      <w:r>
+        <w:rPr>
+          <w:rFonts w:ascii="Times New Roman" w:hAnsi="Times New Roman" w:cs="Times New Roman"/>
+          <w:sz w:val="18"/>
+          <w:szCs w:val="18"/>
+        </w:rPr>
+        <w:t>Github</w:t>
+      </w:r>
+      <w:proofErr w:type="spellEnd"/>
+      <w:r>
+        <w:rPr>
+          <w:rFonts w:ascii="Times New Roman" w:hAnsi="Times New Roman" w:cs="Times New Roman"/>
+          <w:sz w:val="18"/>
+          <w:szCs w:val="18"/>
+        </w:rPr>
+        <w:t xml:space="preserve"> repo.</w:t>
       </w:r>
     </w:p>
     <w:p>
@@ -3528,7 +4787,25 @@
           <w:sz w:val="18"/>
           <w:szCs w:val="18"/>
         </w:rPr>
-        <w:t xml:space="preserve"> - merge the branch(before doing that, first checkout to master)</w:t>
+        <w:t xml:space="preserve"> - merge the </w:t>
+      </w:r>
+      <w:proofErr w:type="gramStart"/>
+      <w:r>
+        <w:rPr>
+          <w:rFonts w:ascii="Courier New" w:hAnsi="Courier New" w:cs="Courier New"/>
+          <w:sz w:val="18"/>
+          <w:szCs w:val="18"/>
+        </w:rPr>
+        <w:t>branch(</w:t>
+      </w:r>
+      <w:proofErr w:type="gramEnd"/>
+      <w:r>
+        <w:rPr>
+          <w:rFonts w:ascii="Courier New" w:hAnsi="Courier New" w:cs="Courier New"/>
+          <w:sz w:val="18"/>
+          <w:szCs w:val="18"/>
+        </w:rPr>
+        <w:t>before doing that, first checkout to master)</w:t>
       </w:r>
     </w:p>
     <w:p>
@@ -3700,6 +4977,72 @@
         </w:rPr>
         <w:t xml:space="preserve">. </w:t>
       </w:r>
+    </w:p>
+    <w:p>
+      <w:pPr>
+        <w:spacing w:after="0"/>
+        <w:rPr>
+          <w:rFonts w:ascii="Courier New" w:hAnsi="Courier New" w:cs="Courier New"/>
+          <w:sz w:val="18"/>
+          <w:szCs w:val="18"/>
+        </w:rPr>
+      </w:pPr>
+    </w:p>
+    <w:p>
+      <w:pPr>
+        <w:spacing w:after="0"/>
+        <w:rPr>
+          <w:rFonts w:ascii="Courier New" w:hAnsi="Courier New" w:cs="Courier New"/>
+          <w:sz w:val="18"/>
+          <w:szCs w:val="18"/>
+        </w:rPr>
+      </w:pPr>
+      <w:r>
+        <w:rPr>
+          <w:rFonts w:ascii="Courier New" w:hAnsi="Courier New" w:cs="Courier New"/>
+          <w:sz w:val="18"/>
+          <w:szCs w:val="18"/>
+        </w:rPr>
+        <w:t>##Accidentally ran git add –</w:t>
+      </w:r>
+      <w:proofErr w:type="gramStart"/>
+      <w:r>
+        <w:rPr>
+          <w:rFonts w:ascii="Courier New" w:hAnsi="Courier New" w:cs="Courier New"/>
+          <w:sz w:val="18"/>
+          <w:szCs w:val="18"/>
+        </w:rPr>
+        <w:t>f .</w:t>
+      </w:r>
+      <w:proofErr w:type="gramEnd"/>
+      <w:r>
+        <w:rPr>
+          <w:rFonts w:ascii="Courier New" w:hAnsi="Courier New" w:cs="Courier New"/>
+          <w:sz w:val="18"/>
+          <w:szCs w:val="18"/>
+        </w:rPr>
+        <w:t xml:space="preserve"> which staged many undesired files for commit</w:t>
+      </w:r>
+    </w:p>
+    <w:p>
+      <w:pPr>
+        <w:spacing w:after="0"/>
+        <w:rPr>
+          <w:rFonts w:ascii="Courier New" w:hAnsi="Courier New" w:cs="Courier New"/>
+          <w:sz w:val="18"/>
+          <w:szCs w:val="18"/>
+        </w:rPr>
+      </w:pPr>
+      <w:r>
+        <w:rPr>
+          <w:rFonts w:ascii="Courier New" w:hAnsi="Courier New" w:cs="Courier New"/>
+          <w:sz w:val="18"/>
+          <w:szCs w:val="18"/>
+        </w:rPr>
+        <w:t>To overcome this run, `git reset`</w:t>
+      </w:r>
+      <w:bookmarkStart w:id="1" w:name="_GoBack"/>
+      <w:bookmarkEnd w:id="1"/>
     </w:p>
     <w:sectPr>
       <w:pgSz w:w="11906" w:h="16838"/>

</xml_diff>